<commit_message>
Added a simple code to read photodiode signals (photoDiodeSimple.m) and Dante's PTB vis_display.m code
</commit_message>
<xml_diff>
--- a/unlock/analysis/andres/Metafiles/Unlock EEG prep checklist Jan 2014.docx
+++ b/unlock/analysis/andres/Metafiles/Unlock EEG prep checklist Jan 2014.docx
@@ -84,19 +84,19 @@
           <wp:anchor distT="0" distB="0" distL="114300" distR="114300" simplePos="0" relativeHeight="251658240" behindDoc="1" locked="0" layoutInCell="1" allowOverlap="1" wp14:anchorId="0E824930" wp14:editId="373E5F46">
             <wp:simplePos x="0" y="0"/>
             <wp:positionH relativeFrom="column">
-              <wp:posOffset>3519170</wp:posOffset>
+              <wp:posOffset>2854960</wp:posOffset>
             </wp:positionH>
             <wp:positionV relativeFrom="paragraph">
               <wp:posOffset>75565</wp:posOffset>
             </wp:positionV>
-            <wp:extent cx="1893570" cy="1499235"/>
-            <wp:effectExtent l="0" t="0" r="0" b="5715"/>
+            <wp:extent cx="2548890" cy="2018030"/>
+            <wp:effectExtent l="0" t="0" r="3810" b="1270"/>
             <wp:wrapTight wrapText="bothSides">
               <wp:wrapPolygon edited="0">
                 <wp:start x="0" y="0"/>
-                <wp:lineTo x="0" y="21408"/>
-                <wp:lineTo x="21296" y="21408"/>
-                <wp:lineTo x="21296" y="0"/>
+                <wp:lineTo x="0" y="21410"/>
+                <wp:lineTo x="21471" y="21410"/>
+                <wp:lineTo x="21471" y="0"/>
                 <wp:lineTo x="0" y="0"/>
               </wp:wrapPolygon>
             </wp:wrapTight>
@@ -127,7 +127,7 @@
                   <pic:spPr bwMode="auto">
                     <a:xfrm>
                       <a:off x="0" y="0"/>
-                      <a:ext cx="1893570" cy="1499235"/>
+                      <a:ext cx="2548890" cy="2018030"/>
                     </a:xfrm>
                     <a:prstGeom prst="rect">
                       <a:avLst/>
@@ -162,7 +162,7 @@
           <w:sz w:val="24"/>
           <w:szCs w:val="24"/>
         </w:rPr>
-        <w:t>EEG Cap electrodes</w:t>
+        <w:t>Materials</w:t>
       </w:r>
       <w:r>
         <w:rPr>
@@ -216,8 +216,6 @@
               <w:rPr>
                 <w:rFonts w:eastAsia="Times New Roman" w:cs="Arial"/>
                 <w:color w:val="000000"/>
-                <w:sz w:val="24"/>
-                <w:szCs w:val="24"/>
               </w:rPr>
             </w:pPr>
           </w:p>
@@ -241,18 +239,14 @@
                 <w:b/>
                 <w:bCs/>
                 <w:color w:val="000000"/>
-                <w:sz w:val="24"/>
-                <w:szCs w:val="24"/>
-              </w:rPr>
-            </w:pPr>
-            <w:r>
-              <w:rPr>
-                <w:rFonts w:eastAsia="Times New Roman" w:cs="Arial"/>
-                <w:color w:val="000000"/>
-                <w:sz w:val="24"/>
-                <w:szCs w:val="24"/>
-              </w:rPr>
-              <w:t>FP1</w:t>
+              </w:rPr>
+            </w:pPr>
+            <w:r>
+              <w:rPr>
+                <w:rFonts w:eastAsia="Times New Roman" w:cs="Arial"/>
+                <w:color w:val="000000"/>
+              </w:rPr>
+              <w:t>EEG cap, check electrode configuration</w:t>
             </w:r>
           </w:p>
         </w:tc>
@@ -276,8 +270,6 @@
               <w:rPr>
                 <w:rFonts w:eastAsia="Times New Roman" w:cs="Arial"/>
                 <w:color w:val="000000"/>
-                <w:sz w:val="24"/>
-                <w:szCs w:val="24"/>
               </w:rPr>
             </w:pPr>
           </w:p>
@@ -302,16 +294,12 @@
                 <w:b/>
                 <w:bCs/>
                 <w:color w:val="000000"/>
-                <w:sz w:val="24"/>
-                <w:szCs w:val="24"/>
-              </w:rPr>
-            </w:pPr>
-            <w:r>
-              <w:rPr>
-                <w:rFonts w:eastAsia="Times New Roman" w:cs="Arial"/>
-                <w:color w:val="000000"/>
-                <w:sz w:val="24"/>
-                <w:szCs w:val="24"/>
+              </w:rPr>
+            </w:pPr>
+            <w:r>
+              <w:rPr>
+                <w:rFonts w:eastAsia="Times New Roman" w:cs="Arial"/>
+                <w:color w:val="000000"/>
               </w:rPr>
               <w:t>Chest/Chin straps</w:t>
             </w:r>
@@ -336,8 +324,6 @@
               <w:rPr>
                 <w:rFonts w:eastAsia="Times New Roman" w:cs="Arial"/>
                 <w:color w:val="000000"/>
-                <w:sz w:val="24"/>
-                <w:szCs w:val="24"/>
               </w:rPr>
             </w:pPr>
           </w:p>
@@ -361,16 +347,12 @@
                 <w:b/>
                 <w:bCs/>
                 <w:color w:val="000000"/>
-                <w:sz w:val="24"/>
-                <w:szCs w:val="24"/>
-              </w:rPr>
-            </w:pPr>
-            <w:r>
-              <w:rPr>
-                <w:rFonts w:eastAsia="Times New Roman" w:cs="Arial"/>
-                <w:color w:val="000000"/>
-                <w:sz w:val="24"/>
-                <w:szCs w:val="24"/>
+              </w:rPr>
+            </w:pPr>
+            <w:r>
+              <w:rPr>
+                <w:rFonts w:eastAsia="Times New Roman" w:cs="Arial"/>
+                <w:color w:val="000000"/>
               </w:rPr>
               <w:t xml:space="preserve">EEG gel </w:t>
             </w:r>
@@ -396,8 +378,6 @@
               <w:rPr>
                 <w:rFonts w:eastAsia="Times New Roman" w:cs="Arial"/>
                 <w:color w:val="000000"/>
-                <w:sz w:val="24"/>
-                <w:szCs w:val="24"/>
               </w:rPr>
             </w:pPr>
           </w:p>
@@ -422,16 +402,12 @@
                 <w:b/>
                 <w:bCs/>
                 <w:color w:val="000000"/>
-                <w:sz w:val="24"/>
-                <w:szCs w:val="24"/>
-              </w:rPr>
-            </w:pPr>
-            <w:r>
-              <w:rPr>
-                <w:rFonts w:eastAsia="Times New Roman" w:cs="Arial"/>
-                <w:color w:val="000000"/>
-                <w:sz w:val="24"/>
-                <w:szCs w:val="24"/>
+              </w:rPr>
+            </w:pPr>
+            <w:r>
+              <w:rPr>
+                <w:rFonts w:eastAsia="Times New Roman" w:cs="Arial"/>
+                <w:color w:val="000000"/>
               </w:rPr>
               <w:t>EEG syringe</w:t>
             </w:r>
@@ -456,8 +432,6 @@
               <w:rPr>
                 <w:rFonts w:eastAsia="Times New Roman" w:cs="Arial"/>
                 <w:color w:val="000000"/>
-                <w:sz w:val="24"/>
-                <w:szCs w:val="24"/>
               </w:rPr>
             </w:pPr>
           </w:p>
@@ -481,8 +455,6 @@
                 <w:b/>
                 <w:bCs/>
                 <w:color w:val="000000"/>
-                <w:sz w:val="24"/>
-                <w:szCs w:val="24"/>
               </w:rPr>
             </w:pPr>
             <w:proofErr w:type="spellStart"/>
@@ -490,8 +462,6 @@
               <w:rPr>
                 <w:rFonts w:eastAsia="Times New Roman" w:cs="Arial"/>
                 <w:color w:val="000000"/>
-                <w:sz w:val="24"/>
-                <w:szCs w:val="24"/>
               </w:rPr>
               <w:t>Nuprep</w:t>
             </w:r>
@@ -500,8 +470,6 @@
               <w:rPr>
                 <w:rFonts w:eastAsia="Times New Roman" w:cs="Arial"/>
                 <w:color w:val="000000"/>
-                <w:sz w:val="24"/>
-                <w:szCs w:val="24"/>
               </w:rPr>
               <w:t xml:space="preserve"> gel</w:t>
             </w:r>
@@ -527,8 +495,6 @@
               <w:rPr>
                 <w:rFonts w:eastAsia="Times New Roman" w:cs="Arial"/>
                 <w:color w:val="000000"/>
-                <w:sz w:val="24"/>
-                <w:szCs w:val="24"/>
               </w:rPr>
             </w:pPr>
           </w:p>
@@ -553,16 +519,12 @@
                 <w:b/>
                 <w:bCs/>
                 <w:color w:val="000000"/>
-                <w:sz w:val="24"/>
-                <w:szCs w:val="24"/>
-              </w:rPr>
-            </w:pPr>
-            <w:r>
-              <w:rPr>
-                <w:rFonts w:eastAsia="Times New Roman" w:cs="Arial"/>
-                <w:color w:val="000000"/>
-                <w:sz w:val="24"/>
-                <w:szCs w:val="24"/>
+              </w:rPr>
+            </w:pPr>
+            <w:r>
+              <w:rPr>
+                <w:rFonts w:eastAsia="Times New Roman" w:cs="Arial"/>
+                <w:color w:val="000000"/>
               </w:rPr>
               <w:t>Q-tips</w:t>
             </w:r>
@@ -587,8 +549,6 @@
               <w:rPr>
                 <w:rFonts w:eastAsia="Times New Roman" w:cs="Arial"/>
                 <w:color w:val="000000"/>
-                <w:sz w:val="24"/>
-                <w:szCs w:val="24"/>
               </w:rPr>
             </w:pPr>
           </w:p>
@@ -612,16 +572,12 @@
                 <w:b/>
                 <w:bCs/>
                 <w:color w:val="000000"/>
-                <w:sz w:val="24"/>
-                <w:szCs w:val="24"/>
-              </w:rPr>
-            </w:pPr>
-            <w:r>
-              <w:rPr>
-                <w:rFonts w:eastAsia="Times New Roman" w:cs="Arial"/>
-                <w:color w:val="000000"/>
-                <w:sz w:val="24"/>
-                <w:szCs w:val="24"/>
+              </w:rPr>
+            </w:pPr>
+            <w:r>
+              <w:rPr>
+                <w:rFonts w:eastAsia="Times New Roman" w:cs="Arial"/>
+                <w:color w:val="000000"/>
               </w:rPr>
               <w:t>Measuring Tape</w:t>
             </w:r>
@@ -647,8 +603,6 @@
               <w:rPr>
                 <w:rFonts w:eastAsia="Times New Roman" w:cs="Arial"/>
                 <w:color w:val="000000"/>
-                <w:sz w:val="24"/>
-                <w:szCs w:val="24"/>
               </w:rPr>
             </w:pPr>
           </w:p>
@@ -673,16 +627,12 @@
                 <w:b/>
                 <w:bCs/>
                 <w:color w:val="000000"/>
-                <w:sz w:val="24"/>
-                <w:szCs w:val="24"/>
-              </w:rPr>
-            </w:pPr>
-            <w:r>
-              <w:rPr>
-                <w:rFonts w:eastAsia="Times New Roman" w:cs="Arial"/>
-                <w:color w:val="000000"/>
-                <w:sz w:val="24"/>
-                <w:szCs w:val="24"/>
+              </w:rPr>
+            </w:pPr>
+            <w:r>
+              <w:rPr>
+                <w:rFonts w:eastAsia="Times New Roman" w:cs="Arial"/>
+                <w:color w:val="000000"/>
               </w:rPr>
               <w:t>Medical tape</w:t>
             </w:r>
@@ -707,8 +657,6 @@
               <w:rPr>
                 <w:rFonts w:eastAsia="Times New Roman" w:cs="Arial"/>
                 <w:color w:val="000000"/>
-                <w:sz w:val="24"/>
-                <w:szCs w:val="24"/>
               </w:rPr>
             </w:pPr>
           </w:p>
@@ -730,16 +678,12 @@
               <w:rPr>
                 <w:rFonts w:eastAsia="Times New Roman" w:cs="Arial"/>
                 <w:color w:val="000000"/>
-                <w:sz w:val="24"/>
-                <w:szCs w:val="24"/>
-              </w:rPr>
-            </w:pPr>
-            <w:r>
-              <w:rPr>
-                <w:rFonts w:eastAsia="Times New Roman" w:cs="Arial"/>
-                <w:color w:val="000000"/>
-                <w:sz w:val="24"/>
-                <w:szCs w:val="24"/>
+              </w:rPr>
+            </w:pPr>
+            <w:r>
+              <w:rPr>
+                <w:rFonts w:eastAsia="Times New Roman" w:cs="Arial"/>
+                <w:color w:val="000000"/>
               </w:rPr>
               <w:t>Alcohol swab</w:t>
             </w:r>
@@ -769,10 +713,10 @@
               <wp:anchor distT="0" distB="0" distL="114300" distR="114300" simplePos="0" relativeHeight="251660288" behindDoc="0" locked="0" layoutInCell="1" allowOverlap="1" wp14:anchorId="39CB0458" wp14:editId="3C72786A">
                 <wp:simplePos x="0" y="0"/>
                 <wp:positionH relativeFrom="column">
-                  <wp:posOffset>825752</wp:posOffset>
+                  <wp:posOffset>521706</wp:posOffset>
                 </wp:positionH>
                 <wp:positionV relativeFrom="paragraph">
-                  <wp:posOffset>1212970</wp:posOffset>
+                  <wp:posOffset>1804670</wp:posOffset>
                 </wp:positionV>
                 <wp:extent cx="2122098" cy="258445"/>
                 <wp:effectExtent l="0" t="0" r="0" b="0"/>
@@ -861,7 +805,7 @@
                 <v:stroke joinstyle="miter"/>
                 <v:path gradientshapeok="t" o:connecttype="rect"/>
               </v:shapetype>
-              <v:shape id="Text Box 2" o:spid="_x0000_s1026" type="#_x0000_t202" style="position:absolute;margin-left:65pt;margin-top:95.5pt;width:167.1pt;height:20.35pt;z-index:251660288;visibility:visible;mso-wrap-style:square;mso-width-percent:0;mso-height-percent:0;mso-wrap-distance-left:9pt;mso-wrap-distance-top:0;mso-wrap-distance-right:9pt;mso-wrap-distance-bottom:0;mso-position-horizontal:absolute;mso-position-horizontal-relative:text;mso-position-vertical:absolute;mso-position-vertical-relative:text;mso-width-percent:0;mso-height-percent:0;mso-width-relative:margin;mso-height-relative:margin;v-text-anchor:top" o:gfxdata="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" filled="f" stroked="f">
+              <v:shape id="Text Box 2" o:spid="_x0000_s1026" type="#_x0000_t202" style="position:absolute;margin-left:41.1pt;margin-top:142.1pt;width:167.1pt;height:20.35pt;z-index:251660288;visibility:visible;mso-wrap-style:square;mso-width-percent:0;mso-height-percent:0;mso-wrap-distance-left:9pt;mso-wrap-distance-top:0;mso-wrap-distance-right:9pt;mso-wrap-distance-bottom:0;mso-position-horizontal:absolute;mso-position-horizontal-relative:text;mso-position-vertical:absolute;mso-position-vertical-relative:text;mso-width-percent:0;mso-height-percent:0;mso-width-relative:margin;mso-height-relative:margin;v-text-anchor:top" o:gfxdata="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" filled="f" stroked="f">
                 <v:textbox>
                   <w:txbxContent>
                     <w:p>
@@ -938,7 +882,17 @@
           <w:sz w:val="24"/>
           <w:szCs w:val="24"/>
         </w:rPr>
-        <w:t>Application:</w:t>
+        <w:t>EEG cap a</w:t>
+      </w:r>
+      <w:r>
+        <w:rPr>
+          <w:rFonts w:eastAsia="Times New Roman" w:cs="Arial"/>
+          <w:i/>
+          <w:color w:val="1F497D" w:themeColor="text2"/>
+          <w:sz w:val="24"/>
+          <w:szCs w:val="24"/>
+        </w:rPr>
+        <w:t>pplication:</w:t>
       </w:r>
     </w:p>
     <w:p>
@@ -974,8 +928,6 @@
             <w:pPr>
               <w:rPr>
                 <w:rFonts w:eastAsia="Times New Roman" w:cs="Times New Roman"/>
-                <w:sz w:val="24"/>
-                <w:szCs w:val="24"/>
               </w:rPr>
             </w:pPr>
           </w:p>
@@ -998,61 +950,18 @@
               <w:rPr>
                 <w:rFonts w:eastAsia="Times New Roman" w:cs="Arial"/>
                 <w:color w:val="000000"/>
-                <w:sz w:val="24"/>
-                <w:szCs w:val="24"/>
-              </w:rPr>
-            </w:pPr>
-            <w:r>
-              <w:rPr>
-                <w:rFonts w:eastAsia="Times New Roman" w:cs="Arial"/>
-                <w:color w:val="000000"/>
-                <w:sz w:val="24"/>
-                <w:szCs w:val="24"/>
-              </w:rPr>
-              <w:t xml:space="preserve">Follow the </w:t>
-            </w:r>
-            <w:r>
-              <w:rPr>
-                <w:rFonts w:eastAsia="Times New Roman" w:cs="Arial"/>
-                <w:color w:val="000000"/>
-                <w:sz w:val="24"/>
-                <w:szCs w:val="24"/>
-              </w:rPr>
-              <w:t>EEG Setup Checklist</w:t>
-            </w:r>
-            <w:r>
-              <w:rPr>
-                <w:rFonts w:eastAsia="Times New Roman" w:cs="Arial"/>
-                <w:color w:val="000000"/>
-                <w:sz w:val="24"/>
-                <w:szCs w:val="24"/>
-              </w:rPr>
-              <w:t>,</w:t>
-            </w:r>
-            <w:r>
-              <w:rPr>
-                <w:rFonts w:eastAsia="Times New Roman" w:cs="Arial"/>
-                <w:color w:val="000000"/>
-                <w:sz w:val="24"/>
-                <w:szCs w:val="24"/>
-              </w:rPr>
-              <w:t xml:space="preserve"> </w:t>
-            </w:r>
-            <w:r>
-              <w:rPr>
-                <w:rFonts w:eastAsia="Times New Roman" w:cs="Arial"/>
-                <w:color w:val="000000"/>
-                <w:sz w:val="24"/>
-                <w:szCs w:val="24"/>
-              </w:rPr>
-              <w:t>for EEG cap placement, found in the wiki</w:t>
-            </w:r>
-            <w:r>
-              <w:rPr>
-                <w:rFonts w:eastAsia="Times New Roman" w:cs="Arial"/>
-                <w:color w:val="000000"/>
-                <w:sz w:val="24"/>
-                <w:szCs w:val="24"/>
+              </w:rPr>
+            </w:pPr>
+            <w:r>
+              <w:rPr>
+                <w:rFonts w:eastAsia="Times New Roman" w:cs="Arial"/>
+                <w:color w:val="000000"/>
+              </w:rPr>
+              <w:t>Start a new entry in the unlock-testing-session.xls file; fill out all entries, specially the subject, who places the cap, location of reference electrode, and protocol parameters</w:t>
+            </w:r>
+            <w:r>
+              <w:rPr>
+                <w:rFonts w:eastAsia="Times New Roman" w:cs="Arial"/>
               </w:rPr>
               <w:t>.</w:t>
             </w:r>
@@ -1072,147 +981,6 @@
             <w:pPr>
               <w:rPr>
                 <w:rFonts w:eastAsia="Times New Roman" w:cs="Times New Roman"/>
-                <w:sz w:val="24"/>
-                <w:szCs w:val="24"/>
-              </w:rPr>
-            </w:pPr>
-          </w:p>
-        </w:tc>
-        <w:tc>
-          <w:tcPr>
-            <w:tcW w:w="8640" w:type="dxa"/>
-            <w:tcBorders>
-              <w:top w:val="nil"/>
-              <w:left w:val="single" w:sz="4" w:space="0" w:color="auto"/>
-              <w:bottom w:val="nil"/>
-              <w:right w:val="nil"/>
-            </w:tcBorders>
-            <w:shd w:val="clear" w:color="auto" w:fill="F2F2F2" w:themeFill="background1" w:themeFillShade="F2"/>
-          </w:tcPr>
-          <w:p>
-            <w:pPr>
-              <w:ind w:left="342"/>
-              <w:jc w:val="both"/>
-              <w:rPr>
-                <w:rFonts w:eastAsia="Times New Roman" w:cs="Times New Roman"/>
-                <w:sz w:val="24"/>
-                <w:szCs w:val="24"/>
-              </w:rPr>
-            </w:pPr>
-            <w:r>
-              <w:rPr>
-                <w:rFonts w:eastAsia="Times New Roman" w:cs="Arial"/>
-                <w:color w:val="000000"/>
-                <w:sz w:val="24"/>
-                <w:szCs w:val="24"/>
-              </w:rPr>
-              <w:t xml:space="preserve">In the </w:t>
-            </w:r>
-            <w:r>
-              <w:rPr>
-                <w:rFonts w:eastAsia="Times New Roman" w:cs="Arial"/>
-                <w:color w:val="000000"/>
-                <w:sz w:val="24"/>
-                <w:szCs w:val="24"/>
-              </w:rPr>
-              <w:t xml:space="preserve">spreadsheet fill out all fields, specially the subject, who places the cap, location of reference electrode, </w:t>
-            </w:r>
-            <w:r>
-              <w:rPr>
-                <w:rFonts w:eastAsia="Times New Roman" w:cs="Arial"/>
-                <w:color w:val="000000"/>
-                <w:sz w:val="24"/>
-                <w:szCs w:val="24"/>
-              </w:rPr>
-              <w:t xml:space="preserve">and protocol </w:t>
-            </w:r>
-            <w:proofErr w:type="gramStart"/>
-            <w:r>
-              <w:rPr>
-                <w:rFonts w:eastAsia="Times New Roman" w:cs="Arial"/>
-                <w:color w:val="000000"/>
-                <w:sz w:val="24"/>
-                <w:szCs w:val="24"/>
-              </w:rPr>
-              <w:t>parameters</w:t>
-            </w:r>
-            <w:r>
-              <w:rPr>
-                <w:rFonts w:eastAsia="Times New Roman" w:cs="Arial"/>
-                <w:sz w:val="24"/>
-                <w:szCs w:val="24"/>
-              </w:rPr>
-              <w:t>.</w:t>
-            </w:r>
-            <w:proofErr w:type="gramEnd"/>
-          </w:p>
-        </w:tc>
-      </w:tr>
-      <w:tr>
-        <w:tc>
-          <w:tcPr>
-            <w:tcW w:w="540" w:type="dxa"/>
-            <w:tcBorders>
-              <w:right w:val="single" w:sz="4" w:space="0" w:color="auto"/>
-            </w:tcBorders>
-          </w:tcPr>
-          <w:p>
-            <w:pPr>
-              <w:rPr>
-                <w:rFonts w:eastAsia="Times New Roman" w:cs="Times New Roman"/>
-                <w:sz w:val="24"/>
-                <w:szCs w:val="24"/>
-              </w:rPr>
-            </w:pPr>
-          </w:p>
-        </w:tc>
-        <w:tc>
-          <w:tcPr>
-            <w:tcW w:w="8640" w:type="dxa"/>
-            <w:tcBorders>
-              <w:top w:val="nil"/>
-              <w:left w:val="single" w:sz="4" w:space="0" w:color="auto"/>
-              <w:bottom w:val="nil"/>
-              <w:right w:val="nil"/>
-            </w:tcBorders>
-          </w:tcPr>
-          <w:p>
-            <w:pPr>
-              <w:ind w:left="342"/>
-              <w:jc w:val="both"/>
-              <w:textAlignment w:val="baseline"/>
-              <w:rPr>
-                <w:rFonts w:eastAsia="Times New Roman" w:cs="Times New Roman"/>
-                <w:sz w:val="24"/>
-                <w:szCs w:val="24"/>
-              </w:rPr>
-            </w:pPr>
-            <w:r>
-              <w:rPr>
-                <w:rFonts w:eastAsia="Times New Roman" w:cs="Times New Roman"/>
-                <w:sz w:val="24"/>
-                <w:szCs w:val="24"/>
-              </w:rPr>
-              <w:t>.</w:t>
-            </w:r>
-          </w:p>
-        </w:tc>
-      </w:tr>
-      <w:tr>
-        <w:tc>
-          <w:tcPr>
-            <w:tcW w:w="540" w:type="dxa"/>
-            <w:tcBorders>
-              <w:right w:val="single" w:sz="4" w:space="0" w:color="auto"/>
-            </w:tcBorders>
-            <w:shd w:val="clear" w:color="auto" w:fill="F2F2F2" w:themeFill="background1" w:themeFillShade="F2"/>
-          </w:tcPr>
-          <w:p>
-            <w:pPr>
-              <w:rPr>
-                <w:rFonts w:eastAsia="Times New Roman" w:cs="Times New Roman"/>
-                <w:sz w:val="24"/>
-                <w:szCs w:val="24"/>
               </w:rPr>
             </w:pPr>
           </w:p>
@@ -1236,27 +1004,14 @@
               <w:rPr>
                 <w:rFonts w:eastAsia="Times New Roman" w:cs="Arial"/>
                 <w:color w:val="000000"/>
-                <w:sz w:val="24"/>
-                <w:szCs w:val="24"/>
-              </w:rPr>
-            </w:pPr>
-            <w:r>
-              <w:rPr>
-                <w:rFonts w:eastAsia="Times New Roman" w:cs="Arial"/>
-                <w:color w:val="000000"/>
-                <w:sz w:val="24"/>
-                <w:szCs w:val="24"/>
-              </w:rPr>
-              <w:t>Ask subject to put chest strap under arms with buttons in the front</w:t>
-            </w:r>
-            <w:r>
-              <w:rPr>
-                <w:rFonts w:eastAsia="Times New Roman" w:cs="Arial"/>
-                <w:color w:val="000000"/>
-                <w:sz w:val="24"/>
-                <w:szCs w:val="24"/>
-              </w:rPr>
-              <w:t>.</w:t>
+              </w:rPr>
+            </w:pPr>
+            <w:r>
+              <w:rPr>
+                <w:rFonts w:eastAsia="Times New Roman" w:cs="Arial"/>
+                <w:color w:val="000000"/>
+              </w:rPr>
+              <w:t>Ask subject to put chest strap under arms with buttons in the front.</w:t>
             </w:r>
           </w:p>
         </w:tc>
@@ -1273,8 +1028,6 @@
             <w:pPr>
               <w:rPr>
                 <w:rFonts w:eastAsia="Times New Roman" w:cs="Times New Roman"/>
-                <w:sz w:val="24"/>
-                <w:szCs w:val="24"/>
               </w:rPr>
             </w:pPr>
           </w:p>
@@ -1296,27 +1049,14 @@
               <w:rPr>
                 <w:rFonts w:eastAsia="Times New Roman" w:cs="Arial"/>
                 <w:color w:val="000000"/>
-                <w:sz w:val="24"/>
-                <w:szCs w:val="24"/>
-              </w:rPr>
-            </w:pPr>
-            <w:r>
-              <w:rPr>
-                <w:rFonts w:eastAsia="Times New Roman" w:cs="Arial"/>
-                <w:color w:val="000000"/>
-                <w:sz w:val="24"/>
-                <w:szCs w:val="24"/>
-              </w:rPr>
-              <w:t>Put on gloves</w:t>
-            </w:r>
-            <w:r>
-              <w:rPr>
-                <w:rFonts w:eastAsia="Times New Roman" w:cs="Arial"/>
-                <w:color w:val="000000"/>
-                <w:sz w:val="24"/>
-                <w:szCs w:val="24"/>
-              </w:rPr>
-              <w:t>.</w:t>
+              </w:rPr>
+            </w:pPr>
+            <w:r>
+              <w:rPr>
+                <w:rFonts w:eastAsia="Times New Roman" w:cs="Arial"/>
+                <w:color w:val="000000"/>
+              </w:rPr>
+              <w:t>Put on gloves.</w:t>
             </w:r>
           </w:p>
         </w:tc>
@@ -1334,8 +1074,6 @@
             <w:pPr>
               <w:rPr>
                 <w:rFonts w:eastAsia="Times New Roman" w:cs="Times New Roman"/>
-                <w:sz w:val="24"/>
-                <w:szCs w:val="24"/>
               </w:rPr>
             </w:pPr>
           </w:p>
@@ -1358,16 +1096,12 @@
               <w:rPr>
                 <w:rFonts w:eastAsia="Times New Roman" w:cs="Arial"/>
                 <w:color w:val="000000"/>
-                <w:sz w:val="24"/>
-                <w:szCs w:val="24"/>
-              </w:rPr>
-            </w:pPr>
-            <w:r>
-              <w:rPr>
-                <w:rFonts w:eastAsia="Times New Roman" w:cs="Arial"/>
-                <w:color w:val="000000"/>
-                <w:sz w:val="24"/>
-                <w:szCs w:val="24"/>
+              </w:rPr>
+            </w:pPr>
+            <w:r>
+              <w:rPr>
+                <w:rFonts w:eastAsia="Times New Roman" w:cs="Arial"/>
+                <w:color w:val="000000"/>
               </w:rPr>
               <w:t xml:space="preserve">Measure distance from </w:t>
             </w:r>
@@ -1376,8 +1110,6 @@
               <w:rPr>
                 <w:rFonts w:eastAsia="Times New Roman" w:cs="Arial"/>
                 <w:color w:val="000000"/>
-                <w:sz w:val="24"/>
-                <w:szCs w:val="24"/>
               </w:rPr>
               <w:t>Nasion</w:t>
             </w:r>
@@ -1386,72 +1118,14 @@
               <w:rPr>
                 <w:rFonts w:eastAsia="Times New Roman" w:cs="Arial"/>
                 <w:color w:val="000000"/>
-                <w:sz w:val="24"/>
-                <w:szCs w:val="24"/>
-              </w:rPr>
-              <w:t xml:space="preserve"> to Inion</w:t>
-            </w:r>
-            <w:r>
-              <w:rPr>
-                <w:rFonts w:eastAsia="Times New Roman" w:cs="Arial"/>
-                <w:color w:val="000000"/>
-                <w:sz w:val="24"/>
-                <w:szCs w:val="24"/>
-              </w:rPr>
-              <w:t xml:space="preserve"> (see Fig. 1)</w:t>
-            </w:r>
-            <w:r>
-              <w:rPr>
-                <w:rFonts w:eastAsia="Times New Roman" w:cs="Arial"/>
-                <w:color w:val="000000"/>
-                <w:sz w:val="24"/>
-                <w:szCs w:val="24"/>
-              </w:rPr>
-              <w:t>; have su</w:t>
-            </w:r>
-            <w:r>
-              <w:rPr>
-                <w:rFonts w:eastAsia="Times New Roman" w:cs="Arial"/>
-                <w:color w:val="000000"/>
-                <w:sz w:val="24"/>
-                <w:szCs w:val="24"/>
-              </w:rPr>
-              <w:t xml:space="preserve">bjects indicate where Inion is. </w:t>
-            </w:r>
-            <w:r>
-              <w:rPr>
-                <w:rFonts w:eastAsia="Times New Roman" w:cs="Arial"/>
-                <w:color w:val="000000"/>
-                <w:sz w:val="24"/>
-                <w:szCs w:val="24"/>
-              </w:rPr>
-              <w:t>Record distance</w:t>
-            </w:r>
-            <w:r>
-              <w:rPr>
-                <w:rFonts w:eastAsia="Times New Roman" w:cs="Arial"/>
-                <w:color w:val="000000"/>
-                <w:sz w:val="24"/>
-                <w:szCs w:val="24"/>
-              </w:rPr>
-              <w:t xml:space="preserve"> in Lab Notebook</w:t>
-            </w:r>
-            <w:r>
-              <w:rPr>
-                <w:rFonts w:eastAsia="Times New Roman" w:cs="Arial"/>
-                <w:color w:val="000000"/>
-                <w:sz w:val="24"/>
-                <w:szCs w:val="24"/>
-              </w:rPr>
-              <w:t xml:space="preserve"> as well as the mid line (</w:t>
+              </w:rPr>
+              <w:t xml:space="preserve"> to Inion (see Fig. 1); have subjects indicate where Inion is. Record this distance as well as the mid line (</w:t>
             </w:r>
             <w:proofErr w:type="spellStart"/>
             <w:r>
               <w:rPr>
                 <w:rFonts w:eastAsia="Times New Roman" w:cs="Arial"/>
                 <w:color w:val="000000"/>
-                <w:sz w:val="24"/>
-                <w:szCs w:val="24"/>
               </w:rPr>
               <w:t>Cz</w:t>
             </w:r>
@@ -1460,19 +1134,8 @@
               <w:rPr>
                 <w:rFonts w:eastAsia="Times New Roman" w:cs="Arial"/>
                 <w:color w:val="000000"/>
-                <w:sz w:val="24"/>
-                <w:szCs w:val="24"/>
-              </w:rPr>
-              <w:t>)</w:t>
-            </w:r>
-            <w:r>
-              <w:rPr>
-                <w:rFonts w:eastAsia="Times New Roman" w:cs="Arial"/>
-                <w:color w:val="000000"/>
-                <w:sz w:val="24"/>
-                <w:szCs w:val="24"/>
-              </w:rPr>
-              <w:t>.</w:t>
+              </w:rPr>
+              <w:t>).</w:t>
             </w:r>
           </w:p>
         </w:tc>
@@ -1489,8 +1152,6 @@
             <w:pPr>
               <w:rPr>
                 <w:rFonts w:eastAsia="Times New Roman" w:cs="Times New Roman"/>
-                <w:sz w:val="24"/>
-                <w:szCs w:val="24"/>
               </w:rPr>
             </w:pPr>
           </w:p>
@@ -1512,72 +1173,14 @@
               <w:rPr>
                 <w:rFonts w:eastAsia="Times New Roman" w:cs="Arial"/>
                 <w:color w:val="000000"/>
-                <w:sz w:val="24"/>
-                <w:szCs w:val="24"/>
-              </w:rPr>
-            </w:pPr>
-            <w:r>
-              <w:rPr>
-                <w:rFonts w:eastAsia="Times New Roman" w:cs="Arial"/>
-                <w:color w:val="000000"/>
-                <w:sz w:val="24"/>
-                <w:szCs w:val="24"/>
-              </w:rPr>
-              <w:t>Place EEG cap on head</w:t>
-            </w:r>
-            <w:r>
-              <w:rPr>
-                <w:rFonts w:eastAsia="Times New Roman" w:cs="Arial"/>
-                <w:color w:val="000000"/>
-                <w:sz w:val="24"/>
-                <w:szCs w:val="24"/>
-              </w:rPr>
-              <w:t xml:space="preserve"> (use correct size)</w:t>
-            </w:r>
-            <w:r>
-              <w:rPr>
-                <w:rFonts w:eastAsia="Times New Roman" w:cs="Arial"/>
-                <w:color w:val="000000"/>
-                <w:sz w:val="24"/>
-                <w:szCs w:val="24"/>
-              </w:rPr>
-              <w:t>,</w:t>
-            </w:r>
-            <w:r>
-              <w:rPr>
-                <w:rFonts w:eastAsia="Times New Roman" w:cs="Arial"/>
-                <w:color w:val="000000"/>
-                <w:sz w:val="24"/>
-                <w:szCs w:val="24"/>
-              </w:rPr>
-              <w:t xml:space="preserve"> </w:t>
-            </w:r>
-            <w:r>
-              <w:rPr>
-                <w:rFonts w:eastAsia="Times New Roman" w:cs="Arial"/>
-                <w:color w:val="000000"/>
-                <w:sz w:val="24"/>
-                <w:szCs w:val="24"/>
-              </w:rPr>
-              <w:t>ensuring</w:t>
-            </w:r>
-            <w:r>
-              <w:rPr>
-                <w:rFonts w:eastAsia="Times New Roman" w:cs="Arial"/>
-                <w:color w:val="000000"/>
-                <w:sz w:val="24"/>
-                <w:szCs w:val="24"/>
-              </w:rPr>
-              <w:t xml:space="preserve"> chin straps are on the cap</w:t>
-            </w:r>
-            <w:r>
-              <w:rPr>
-                <w:rFonts w:eastAsia="Times New Roman" w:cs="Arial"/>
-                <w:color w:val="000000"/>
-                <w:sz w:val="24"/>
-                <w:szCs w:val="24"/>
-              </w:rPr>
-              <w:t>.</w:t>
+              </w:rPr>
+            </w:pPr>
+            <w:r>
+              <w:rPr>
+                <w:rFonts w:eastAsia="Times New Roman" w:cs="Arial"/>
+                <w:color w:val="000000"/>
+              </w:rPr>
+              <w:t>Place EEG cap on head (use correct size), ensuring chin straps are on the cap.</w:t>
             </w:r>
           </w:p>
         </w:tc>
@@ -1595,8 +1198,6 @@
             <w:pPr>
               <w:rPr>
                 <w:rFonts w:eastAsia="Times New Roman" w:cs="Times New Roman"/>
-                <w:sz w:val="24"/>
-                <w:szCs w:val="24"/>
               </w:rPr>
             </w:pPr>
           </w:p>
@@ -1619,27 +1220,14 @@
               <w:rPr>
                 <w:rFonts w:eastAsia="Times New Roman" w:cs="Arial"/>
                 <w:color w:val="000000"/>
-                <w:sz w:val="24"/>
-                <w:szCs w:val="24"/>
-              </w:rPr>
-            </w:pPr>
-            <w:r>
-              <w:rPr>
-                <w:rFonts w:eastAsia="Times New Roman" w:cs="Arial"/>
-                <w:color w:val="000000"/>
-                <w:sz w:val="24"/>
-                <w:szCs w:val="24"/>
-              </w:rPr>
-              <w:t>Cross connect chin straps to chest strap</w:t>
-            </w:r>
-            <w:r>
-              <w:rPr>
-                <w:rFonts w:eastAsia="Times New Roman" w:cs="Arial"/>
-                <w:color w:val="000000"/>
-                <w:sz w:val="24"/>
-                <w:szCs w:val="24"/>
-              </w:rPr>
-              <w:t>.</w:t>
+              </w:rPr>
+            </w:pPr>
+            <w:r>
+              <w:rPr>
+                <w:rFonts w:eastAsia="Times New Roman" w:cs="Arial"/>
+                <w:color w:val="000000"/>
+              </w:rPr>
+              <w:t>Avoid the use of chest straps (create displacement of cap if the subject moves).</w:t>
             </w:r>
           </w:p>
         </w:tc>
@@ -1656,8 +1244,6 @@
             <w:pPr>
               <w:rPr>
                 <w:rFonts w:eastAsia="Times New Roman" w:cs="Times New Roman"/>
-                <w:sz w:val="24"/>
-                <w:szCs w:val="24"/>
               </w:rPr>
             </w:pPr>
           </w:p>
@@ -1679,27 +1265,14 @@
               <w:rPr>
                 <w:rFonts w:eastAsia="Times New Roman" w:cs="Arial"/>
                 <w:color w:val="000000"/>
-                <w:sz w:val="24"/>
-                <w:szCs w:val="24"/>
-              </w:rPr>
-            </w:pPr>
-            <w:r>
-              <w:rPr>
-                <w:rFonts w:eastAsia="Times New Roman" w:cs="Arial"/>
-                <w:color w:val="000000"/>
-                <w:sz w:val="24"/>
-                <w:szCs w:val="24"/>
-              </w:rPr>
-              <w:t xml:space="preserve">Tighten EEG cap </w:t>
-            </w:r>
-            <w:r>
-              <w:rPr>
-                <w:rFonts w:eastAsia="Times New Roman" w:cs="Arial"/>
-                <w:color w:val="000000"/>
-                <w:sz w:val="24"/>
-                <w:szCs w:val="24"/>
-              </w:rPr>
-              <w:t>elastic cord at the back and flat it avoiding excessive bumps or air pockets.</w:t>
+              </w:rPr>
+            </w:pPr>
+            <w:r>
+              <w:rPr>
+                <w:rFonts w:eastAsia="Times New Roman" w:cs="Arial"/>
+                <w:color w:val="000000"/>
+              </w:rPr>
+              <w:t>Tighten EEG cap elastic cord at the back and flat it avoiding excessive bumps or air pockets.</w:t>
             </w:r>
           </w:p>
         </w:tc>
@@ -1717,8 +1290,6 @@
             <w:pPr>
               <w:rPr>
                 <w:rFonts w:eastAsia="Times New Roman" w:cs="Times New Roman"/>
-                <w:sz w:val="24"/>
-                <w:szCs w:val="24"/>
               </w:rPr>
             </w:pPr>
           </w:p>
@@ -1741,16 +1312,12 @@
               <w:rPr>
                 <w:rFonts w:eastAsia="Times New Roman" w:cs="Arial"/>
                 <w:color w:val="000000"/>
-                <w:sz w:val="24"/>
-                <w:szCs w:val="24"/>
-              </w:rPr>
-            </w:pPr>
-            <w:r>
-              <w:rPr>
-                <w:rFonts w:eastAsia="Times New Roman" w:cs="Arial"/>
-                <w:color w:val="000000"/>
-                <w:sz w:val="24"/>
-                <w:szCs w:val="24"/>
+              </w:rPr>
+            </w:pPr>
+            <w:r>
+              <w:rPr>
+                <w:rFonts w:eastAsia="Times New Roman" w:cs="Arial"/>
+                <w:color w:val="000000"/>
               </w:rPr>
               <w:t xml:space="preserve">Ensure </w:t>
             </w:r>
@@ -1759,8 +1326,6 @@
               <w:rPr>
                 <w:rFonts w:eastAsia="Times New Roman" w:cs="Arial"/>
                 <w:color w:val="000000"/>
-                <w:sz w:val="24"/>
-                <w:szCs w:val="24"/>
               </w:rPr>
               <w:t>Cz</w:t>
             </w:r>
@@ -1769,8 +1334,6 @@
               <w:rPr>
                 <w:rFonts w:eastAsia="Times New Roman" w:cs="Arial"/>
                 <w:color w:val="000000"/>
-                <w:sz w:val="24"/>
-                <w:szCs w:val="24"/>
               </w:rPr>
               <w:t xml:space="preserve"> is half-way between </w:t>
             </w:r>
@@ -1779,8 +1342,6 @@
               <w:rPr>
                 <w:rFonts w:eastAsia="Times New Roman" w:cs="Arial"/>
                 <w:color w:val="000000"/>
-                <w:sz w:val="24"/>
-                <w:szCs w:val="24"/>
               </w:rPr>
               <w:t>Nasion</w:t>
             </w:r>
@@ -1789,19 +1350,8 @@
               <w:rPr>
                 <w:rFonts w:eastAsia="Times New Roman" w:cs="Arial"/>
                 <w:color w:val="000000"/>
-                <w:sz w:val="24"/>
-                <w:szCs w:val="24"/>
-              </w:rPr>
-              <w:t xml:space="preserve"> and Inion</w:t>
-            </w:r>
-            <w:r>
-              <w:rPr>
-                <w:rFonts w:eastAsia="Times New Roman" w:cs="Arial"/>
-                <w:color w:val="000000"/>
-                <w:sz w:val="24"/>
-                <w:szCs w:val="24"/>
-              </w:rPr>
-              <w:t>.</w:t>
+              </w:rPr>
+              <w:t xml:space="preserve"> and Inion.</w:t>
             </w:r>
           </w:p>
         </w:tc>
@@ -1818,8 +1368,6 @@
             <w:pPr>
               <w:rPr>
                 <w:rFonts w:eastAsia="Times New Roman" w:cs="Times New Roman"/>
-                <w:sz w:val="24"/>
-                <w:szCs w:val="24"/>
               </w:rPr>
             </w:pPr>
           </w:p>
@@ -1841,62 +1389,20 @@
               <w:rPr>
                 <w:rFonts w:eastAsia="Times New Roman" w:cs="Arial"/>
                 <w:color w:val="000000"/>
-                <w:sz w:val="24"/>
-                <w:szCs w:val="24"/>
-              </w:rPr>
-            </w:pPr>
-            <w:r>
-              <w:rPr>
-                <w:rFonts w:eastAsia="Times New Roman" w:cs="Arial"/>
-                <w:color w:val="000000"/>
-                <w:sz w:val="24"/>
-                <w:szCs w:val="24"/>
-              </w:rPr>
-              <w:t xml:space="preserve">Clean </w:t>
-            </w:r>
-            <w:r>
-              <w:rPr>
-                <w:rFonts w:eastAsia="Times New Roman" w:cs="Arial"/>
-                <w:color w:val="000000"/>
-                <w:sz w:val="24"/>
-                <w:szCs w:val="24"/>
-              </w:rPr>
-              <w:t xml:space="preserve">with alcohol swab </w:t>
-            </w:r>
-            <w:r>
-              <w:rPr>
-                <w:rFonts w:eastAsia="Times New Roman" w:cs="Arial"/>
-                <w:color w:val="000000"/>
-                <w:sz w:val="24"/>
-                <w:szCs w:val="24"/>
-              </w:rPr>
-              <w:t>and abrade g</w:t>
-            </w:r>
-            <w:r>
-              <w:rPr>
-                <w:rFonts w:eastAsia="Times New Roman" w:cs="Arial"/>
-                <w:color w:val="000000"/>
-                <w:sz w:val="24"/>
-                <w:szCs w:val="24"/>
-              </w:rPr>
-              <w:t>round electrode site (forehead)</w:t>
-            </w:r>
-            <w:r>
-              <w:rPr>
-                <w:rFonts w:eastAsia="Times New Roman" w:cs="Arial"/>
-                <w:color w:val="000000"/>
-                <w:sz w:val="24"/>
-                <w:szCs w:val="24"/>
-              </w:rPr>
-              <w:t xml:space="preserve"> with Q-tip and </w:t>
+              </w:rPr>
+            </w:pPr>
+            <w:r>
+              <w:rPr>
+                <w:rFonts w:eastAsia="Times New Roman" w:cs="Arial"/>
+                <w:color w:val="000000"/>
+              </w:rPr>
+              <w:t xml:space="preserve">Clean with alcohol swab and abrade ground electrode site (forehead) with Q-tip and </w:t>
             </w:r>
             <w:proofErr w:type="spellStart"/>
             <w:r>
               <w:rPr>
                 <w:rFonts w:eastAsia="Times New Roman" w:cs="Arial"/>
                 <w:color w:val="000000"/>
-                <w:sz w:val="24"/>
-                <w:szCs w:val="24"/>
               </w:rPr>
               <w:t>Nuprep</w:t>
             </w:r>
@@ -1905,37 +1411,8 @@
               <w:rPr>
                 <w:rFonts w:eastAsia="Times New Roman" w:cs="Arial"/>
                 <w:color w:val="000000"/>
-                <w:sz w:val="24"/>
-                <w:szCs w:val="24"/>
-              </w:rPr>
-              <w:t xml:space="preserve"> gel. Abrasion is done circularly to the point skin starts to turn red (be careful not to </w:t>
-            </w:r>
-            <w:r>
-              <w:rPr>
-                <w:rFonts w:eastAsia="Times New Roman" w:cs="Arial"/>
-                <w:color w:val="000000"/>
-                <w:sz w:val="24"/>
-                <w:szCs w:val="24"/>
-              </w:rPr>
-              <w:t>over-abrade</w:t>
-            </w:r>
-            <w:r>
-              <w:rPr>
-                <w:rFonts w:eastAsia="Times New Roman" w:cs="Arial"/>
-                <w:color w:val="000000"/>
-                <w:sz w:val="24"/>
-                <w:szCs w:val="24"/>
-              </w:rPr>
-              <w:t>)</w:t>
-            </w:r>
-            <w:r>
-              <w:rPr>
-                <w:rFonts w:eastAsia="Times New Roman" w:cs="Arial"/>
-                <w:color w:val="000000"/>
-                <w:sz w:val="24"/>
-                <w:szCs w:val="24"/>
-              </w:rPr>
-              <w:t>.</w:t>
+              </w:rPr>
+              <w:t xml:space="preserve"> gel. Abrasion is done circularly to the point skin starts to turn red (be careful not to over-abrade).</w:t>
             </w:r>
           </w:p>
         </w:tc>
@@ -1953,8 +1430,6 @@
             <w:pPr>
               <w:rPr>
                 <w:rFonts w:eastAsia="Times New Roman" w:cs="Times New Roman"/>
-                <w:sz w:val="24"/>
-                <w:szCs w:val="24"/>
               </w:rPr>
             </w:pPr>
           </w:p>
@@ -1977,81 +1452,14 @@
               <w:rPr>
                 <w:rFonts w:eastAsia="Times New Roman" w:cs="Arial"/>
                 <w:color w:val="000000"/>
-                <w:sz w:val="24"/>
-                <w:szCs w:val="24"/>
-              </w:rPr>
-            </w:pPr>
-            <w:r>
-              <w:rPr>
-                <w:rFonts w:eastAsia="Times New Roman" w:cs="Arial"/>
-                <w:color w:val="000000"/>
-                <w:sz w:val="24"/>
-                <w:szCs w:val="24"/>
-              </w:rPr>
-              <w:t xml:space="preserve">Fill electrodes with gel by curing syringe tip back </w:t>
-            </w:r>
-            <w:r>
-              <w:rPr>
-                <w:rFonts w:eastAsia="Times New Roman" w:cs="Arial"/>
-                <w:color w:val="000000"/>
-                <w:sz w:val="24"/>
-                <w:szCs w:val="24"/>
-              </w:rPr>
-              <w:t xml:space="preserve">(starting closer to the electrode </w:t>
-            </w:r>
-            <w:r>
-              <w:rPr>
-                <w:rFonts w:eastAsia="Times New Roman" w:cs="Arial"/>
-                <w:color w:val="000000"/>
-                <w:sz w:val="24"/>
-                <w:szCs w:val="24"/>
-              </w:rPr>
-              <w:t xml:space="preserve">inner </w:t>
-            </w:r>
-            <w:r>
-              <w:rPr>
-                <w:rFonts w:eastAsia="Times New Roman" w:cs="Arial"/>
-                <w:color w:val="000000"/>
-                <w:sz w:val="24"/>
-                <w:szCs w:val="24"/>
-              </w:rPr>
-              <w:t>active</w:t>
-            </w:r>
-            <w:r>
-              <w:rPr>
-                <w:rFonts w:eastAsia="Times New Roman" w:cs="Arial"/>
-                <w:color w:val="000000"/>
-                <w:sz w:val="24"/>
-                <w:szCs w:val="24"/>
-              </w:rPr>
-              <w:t>/metallic</w:t>
-            </w:r>
-            <w:r>
-              <w:rPr>
-                <w:rFonts w:eastAsia="Times New Roman" w:cs="Arial"/>
-                <w:color w:val="000000"/>
-                <w:sz w:val="24"/>
-                <w:szCs w:val="24"/>
-              </w:rPr>
-              <w:t xml:space="preserve"> surface) </w:t>
-            </w:r>
-            <w:r>
-              <w:rPr>
-                <w:rFonts w:eastAsia="Times New Roman" w:cs="Arial"/>
-                <w:color w:val="000000"/>
-                <w:sz w:val="24"/>
-                <w:szCs w:val="24"/>
-              </w:rPr>
-              <w:t>then simultaneously fill and pull out</w:t>
-            </w:r>
-            <w:r>
-              <w:rPr>
-                <w:rFonts w:eastAsia="Times New Roman" w:cs="Arial"/>
-                <w:color w:val="000000"/>
-                <w:sz w:val="24"/>
-                <w:szCs w:val="24"/>
-              </w:rPr>
-              <w:t xml:space="preserve">. </w:t>
+              </w:rPr>
+            </w:pPr>
+            <w:r>
+              <w:rPr>
+                <w:rFonts w:eastAsia="Times New Roman" w:cs="Arial"/>
+                <w:color w:val="000000"/>
+              </w:rPr>
+              <w:t xml:space="preserve">Fill electrodes with gel by curing syringe tip back (starting closer to the electrode inner active/metallic surface) then simultaneously fill and pull out. </w:t>
             </w:r>
           </w:p>
         </w:tc>
@@ -2068,8 +1476,6 @@
             <w:pPr>
               <w:rPr>
                 <w:rFonts w:eastAsia="Times New Roman" w:cs="Times New Roman"/>
-                <w:sz w:val="24"/>
-                <w:szCs w:val="24"/>
               </w:rPr>
             </w:pPr>
           </w:p>
@@ -2091,45 +1497,14 @@
               <w:rPr>
                 <w:rFonts w:eastAsia="Times New Roman" w:cs="Arial"/>
                 <w:color w:val="000000"/>
-                <w:sz w:val="24"/>
-                <w:szCs w:val="24"/>
-              </w:rPr>
-            </w:pPr>
-            <w:r>
-              <w:rPr>
-                <w:rFonts w:eastAsia="Times New Roman" w:cs="Arial"/>
-                <w:color w:val="000000"/>
-                <w:sz w:val="24"/>
-                <w:szCs w:val="24"/>
-              </w:rPr>
-              <w:t>Clean EOG/EMG site(s</w:t>
-            </w:r>
-            <w:r>
-              <w:rPr>
-                <w:rFonts w:eastAsia="Times New Roman" w:cs="Arial"/>
-                <w:color w:val="000000"/>
-                <w:sz w:val="24"/>
-                <w:szCs w:val="24"/>
-              </w:rPr>
-              <w:t>, if any</w:t>
-            </w:r>
-            <w:r>
-              <w:rPr>
-                <w:rFonts w:eastAsia="Times New Roman" w:cs="Arial"/>
-                <w:color w:val="000000"/>
-                <w:sz w:val="24"/>
-                <w:szCs w:val="24"/>
-              </w:rPr>
-              <w:t>) with alcohol swab</w:t>
-            </w:r>
-            <w:r>
-              <w:rPr>
-                <w:rFonts w:eastAsia="Times New Roman" w:cs="Arial"/>
-                <w:color w:val="000000"/>
-                <w:sz w:val="24"/>
-                <w:szCs w:val="24"/>
-              </w:rPr>
-              <w:t>.</w:t>
+              </w:rPr>
+            </w:pPr>
+            <w:r>
+              <w:rPr>
+                <w:rFonts w:eastAsia="Times New Roman" w:cs="Arial"/>
+                <w:color w:val="000000"/>
+              </w:rPr>
+              <w:t>Clean EOG/EMG site(s, if any) with alcohol swab.</w:t>
             </w:r>
           </w:p>
         </w:tc>
@@ -2147,8 +1522,6 @@
             <w:pPr>
               <w:rPr>
                 <w:rFonts w:eastAsia="Times New Roman" w:cs="Times New Roman"/>
-                <w:sz w:val="24"/>
-                <w:szCs w:val="24"/>
               </w:rPr>
             </w:pPr>
           </w:p>
@@ -2171,64 +1544,30 @@
               <w:rPr>
                 <w:rFonts w:eastAsia="Times New Roman" w:cs="Arial"/>
                 <w:color w:val="000000"/>
-                <w:sz w:val="24"/>
-                <w:szCs w:val="24"/>
-              </w:rPr>
-            </w:pPr>
-            <w:r>
-              <w:rPr>
-                <w:rFonts w:eastAsia="Times New Roman" w:cs="Arial"/>
-                <w:color w:val="000000"/>
-                <w:sz w:val="24"/>
-                <w:szCs w:val="24"/>
-              </w:rPr>
-              <w:t>Place EOG/EMG electrode(s</w:t>
-            </w:r>
-            <w:r>
-              <w:rPr>
-                <w:rFonts w:eastAsia="Times New Roman" w:cs="Arial"/>
-                <w:color w:val="000000"/>
-                <w:sz w:val="24"/>
-                <w:szCs w:val="24"/>
-              </w:rPr>
-              <w:t>, if any</w:t>
-            </w:r>
-            <w:r>
-              <w:rPr>
-                <w:rFonts w:eastAsia="Times New Roman" w:cs="Arial"/>
-                <w:color w:val="000000"/>
-                <w:sz w:val="24"/>
-                <w:szCs w:val="24"/>
-              </w:rPr>
-              <w:t>) on adhesive washer, apply to skin and fill with EEG gel</w:t>
-            </w:r>
-            <w:r>
-              <w:rPr>
-                <w:rFonts w:eastAsia="Times New Roman" w:cs="Arial"/>
-                <w:color w:val="000000"/>
-                <w:sz w:val="24"/>
-                <w:szCs w:val="24"/>
-              </w:rPr>
-              <w:t>.</w:t>
-            </w:r>
-          </w:p>
-        </w:tc>
-      </w:tr>
-      <w:tr>
-        <w:tc>
-          <w:tcPr>
-            <w:tcW w:w="540" w:type="dxa"/>
-            <w:tcBorders>
-              <w:right w:val="single" w:sz="4" w:space="0" w:color="auto"/>
-            </w:tcBorders>
-            <w:shd w:val="clear" w:color="auto" w:fill="auto"/>
+              </w:rPr>
+            </w:pPr>
+            <w:r>
+              <w:rPr>
+                <w:rFonts w:eastAsia="Times New Roman" w:cs="Arial"/>
+                <w:color w:val="000000"/>
+              </w:rPr>
+              <w:t>Place EOG/EMG electrode(s, if any) on adhesive washer, apply to skin and fill with EEG gel.</w:t>
+            </w:r>
+          </w:p>
+        </w:tc>
+      </w:tr>
+      <w:tr>
+        <w:tc>
+          <w:tcPr>
+            <w:tcW w:w="540" w:type="dxa"/>
+            <w:tcBorders>
+              <w:right w:val="single" w:sz="4" w:space="0" w:color="auto"/>
+            </w:tcBorders>
           </w:tcPr>
           <w:p>
             <w:pPr>
               <w:rPr>
                 <w:rFonts w:eastAsia="Times New Roman" w:cs="Times New Roman"/>
-                <w:sz w:val="24"/>
-                <w:szCs w:val="24"/>
               </w:rPr>
             </w:pPr>
           </w:p>
@@ -2242,7 +1581,6 @@
               <w:bottom w:val="nil"/>
               <w:right w:val="nil"/>
             </w:tcBorders>
-            <w:shd w:val="clear" w:color="auto" w:fill="auto"/>
           </w:tcPr>
           <w:p>
             <w:pPr>
@@ -2251,27 +1589,14 @@
               <w:rPr>
                 <w:rFonts w:eastAsia="Times New Roman" w:cs="Arial"/>
                 <w:color w:val="000000"/>
-                <w:sz w:val="24"/>
-                <w:szCs w:val="24"/>
-              </w:rPr>
-            </w:pPr>
-            <w:r>
-              <w:rPr>
-                <w:rFonts w:eastAsia="Times New Roman" w:cs="Arial"/>
-                <w:color w:val="000000"/>
-                <w:sz w:val="24"/>
-                <w:szCs w:val="24"/>
-              </w:rPr>
-              <w:t xml:space="preserve">Clean with alcohol swab </w:t>
-            </w:r>
-            <w:r>
-              <w:rPr>
-                <w:rFonts w:eastAsia="Times New Roman" w:cs="Arial"/>
-                <w:color w:val="000000"/>
-                <w:sz w:val="24"/>
-                <w:szCs w:val="24"/>
-              </w:rPr>
-              <w:t>ear lobe.</w:t>
+              </w:rPr>
+            </w:pPr>
+            <w:r>
+              <w:rPr>
+                <w:rFonts w:eastAsia="Times New Roman" w:cs="Arial"/>
+                <w:color w:val="000000"/>
+              </w:rPr>
+              <w:t>Clean with alcohol swab ear lobe.</w:t>
             </w:r>
           </w:p>
         </w:tc>
@@ -2289,8 +1614,6 @@
             <w:pPr>
               <w:rPr>
                 <w:rFonts w:eastAsia="Times New Roman" w:cs="Times New Roman"/>
-                <w:sz w:val="24"/>
-                <w:szCs w:val="24"/>
               </w:rPr>
             </w:pPr>
           </w:p>
@@ -2314,57 +1637,19 @@
               <w:rPr>
                 <w:rFonts w:eastAsia="Times New Roman" w:cs="Arial"/>
                 <w:color w:val="000000"/>
-                <w:sz w:val="24"/>
-                <w:szCs w:val="24"/>
-              </w:rPr>
-            </w:pPr>
-            <w:r>
-              <w:rPr>
-                <w:rFonts w:eastAsia="Times New Roman" w:cs="Arial"/>
-                <w:color w:val="000000"/>
-                <w:sz w:val="24"/>
-                <w:szCs w:val="24"/>
-              </w:rPr>
-              <w:t>Put EEG gel on ear-reference clip electrode and attach to ear</w:t>
-            </w:r>
-            <w:r>
-              <w:rPr>
-                <w:rFonts w:eastAsia="Times New Roman" w:cs="Arial"/>
-                <w:color w:val="000000"/>
-                <w:sz w:val="24"/>
-                <w:szCs w:val="24"/>
-              </w:rPr>
-              <w:t>’s cleaned area</w:t>
-            </w:r>
-            <w:r>
-              <w:rPr>
-                <w:rFonts w:eastAsia="Times New Roman" w:cs="Arial"/>
-                <w:color w:val="000000"/>
-                <w:sz w:val="24"/>
-                <w:szCs w:val="24"/>
-              </w:rPr>
-              <w:t>.</w:t>
+              </w:rPr>
+            </w:pPr>
+            <w:r>
+              <w:rPr>
+                <w:rFonts w:eastAsia="Times New Roman" w:cs="Arial"/>
+                <w:color w:val="000000"/>
+              </w:rPr>
+              <w:t>Put EEG gel on ear-reference clip electrode and attach to ear’s cleaned area.</w:t>
             </w:r>
           </w:p>
         </w:tc>
       </w:tr>
     </w:tbl>
-    <w:p>
-      <w:pPr>
-        <w:rPr>
-          <w:sz w:val="24"/>
-          <w:szCs w:val="24"/>
-        </w:rPr>
-      </w:pPr>
-    </w:p>
-    <w:p>
-      <w:pPr>
-        <w:rPr>
-          <w:sz w:val="24"/>
-          <w:szCs w:val="24"/>
-        </w:rPr>
-      </w:pPr>
-    </w:p>
     <w:p>
       <w:pPr>
         <w:rPr>
@@ -2378,20 +1663,918 @@
         <w:pStyle w:val="ListParagraph"/>
         <w:numPr>
           <w:ilvl w:val="0"/>
-          <w:numId w:val="5"/>
+          <w:numId w:val="4"/>
         </w:numPr>
-        <w:rPr>
+        <w:spacing w:after="0" w:line="240" w:lineRule="auto"/>
+        <w:ind w:left="450" w:hanging="450"/>
+        <w:rPr>
+          <w:rFonts w:eastAsia="Times New Roman" w:cs="Arial"/>
+          <w:i/>
+          <w:color w:val="1F497D" w:themeColor="text2"/>
           <w:sz w:val="24"/>
           <w:szCs w:val="24"/>
         </w:rPr>
       </w:pPr>
       <w:r>
         <w:rPr>
+          <w:rFonts w:eastAsia="Times New Roman" w:cs="Arial"/>
+          <w:i/>
+          <w:color w:val="1F497D" w:themeColor="text2"/>
           <w:sz w:val="24"/>
           <w:szCs w:val="24"/>
         </w:rPr>
-        <w:lastRenderedPageBreak/>
-        <w:t xml:space="preserve">Check </w:t>
+        <w:t>Device connectivity</w:t>
+      </w:r>
+      <w:r>
+        <w:rPr>
+          <w:rFonts w:eastAsia="Times New Roman" w:cs="Arial"/>
+          <w:i/>
+          <w:color w:val="1F497D" w:themeColor="text2"/>
+          <w:sz w:val="24"/>
+          <w:szCs w:val="24"/>
+        </w:rPr>
+        <w:t>:</w:t>
+      </w:r>
+    </w:p>
+    <w:p>
+      <w:pPr>
+        <w:rPr>
+          <w:sz w:val="24"/>
+          <w:szCs w:val="24"/>
+        </w:rPr>
+      </w:pPr>
+    </w:p>
+    <w:tbl>
+      <w:tblPr>
+        <w:tblStyle w:val="TableGrid"/>
+        <w:tblW w:w="0" w:type="auto"/>
+        <w:tblInd w:w="108" w:type="dxa"/>
+        <w:tblLook w:val="04A0" w:firstRow="1" w:lastRow="0" w:firstColumn="1" w:lastColumn="0" w:noHBand="0" w:noVBand="1"/>
+      </w:tblPr>
+      <w:tblGrid>
+        <w:gridCol w:w="540"/>
+        <w:gridCol w:w="8640"/>
+      </w:tblGrid>
+      <w:tr>
+        <w:tc>
+          <w:tcPr>
+            <w:tcW w:w="540" w:type="dxa"/>
+            <w:tcBorders>
+              <w:right w:val="single" w:sz="4" w:space="0" w:color="auto"/>
+            </w:tcBorders>
+          </w:tcPr>
+          <w:p>
+            <w:pPr>
+              <w:rPr>
+                <w:rFonts w:eastAsia="Times New Roman" w:cs="Times New Roman"/>
+              </w:rPr>
+            </w:pPr>
+          </w:p>
+        </w:tc>
+        <w:tc>
+          <w:tcPr>
+            <w:tcW w:w="8640" w:type="dxa"/>
+            <w:tcBorders>
+              <w:top w:val="nil"/>
+              <w:left w:val="single" w:sz="4" w:space="0" w:color="auto"/>
+              <w:bottom w:val="nil"/>
+              <w:right w:val="nil"/>
+            </w:tcBorders>
+          </w:tcPr>
+          <w:p>
+            <w:r>
+              <w:t xml:space="preserve">Check </w:t>
+            </w:r>
+            <w:proofErr w:type="spellStart"/>
+            <w:r>
+              <w:t>Mobilab</w:t>
+            </w:r>
+            <w:proofErr w:type="spellEnd"/>
+            <w:r>
+              <w:t xml:space="preserve"> is pairing properly with the recording computer via Bluetooth.</w:t>
+            </w:r>
+          </w:p>
+        </w:tc>
+      </w:tr>
+      <w:tr>
+        <w:tc>
+          <w:tcPr>
+            <w:tcW w:w="540" w:type="dxa"/>
+            <w:tcBorders>
+              <w:right w:val="single" w:sz="4" w:space="0" w:color="auto"/>
+            </w:tcBorders>
+            <w:shd w:val="clear" w:color="auto" w:fill="F2F2F2" w:themeFill="background1" w:themeFillShade="F2"/>
+          </w:tcPr>
+          <w:p>
+            <w:pPr>
+              <w:rPr>
+                <w:rFonts w:eastAsia="Times New Roman" w:cs="Times New Roman"/>
+              </w:rPr>
+            </w:pPr>
+          </w:p>
+        </w:tc>
+        <w:tc>
+          <w:tcPr>
+            <w:tcW w:w="8640" w:type="dxa"/>
+            <w:tcBorders>
+              <w:top w:val="nil"/>
+              <w:left w:val="single" w:sz="4" w:space="0" w:color="auto"/>
+              <w:bottom w:val="nil"/>
+              <w:right w:val="nil"/>
+            </w:tcBorders>
+            <w:shd w:val="clear" w:color="auto" w:fill="F2F2F2" w:themeFill="background1" w:themeFillShade="F2"/>
+          </w:tcPr>
+          <w:p>
+            <w:r>
+              <w:t xml:space="preserve">Connect the </w:t>
+            </w:r>
+            <w:proofErr w:type="spellStart"/>
+            <w:r>
+              <w:t>gammaBox</w:t>
+            </w:r>
+            <w:proofErr w:type="spellEnd"/>
+            <w:r>
+              <w:t xml:space="preserve"> to the </w:t>
+            </w:r>
+            <w:proofErr w:type="spellStart"/>
+            <w:r>
+              <w:t>Mobilab</w:t>
+            </w:r>
+            <w:proofErr w:type="spellEnd"/>
+            <w:r>
+              <w:t xml:space="preserve"> wireless transmitter.</w:t>
+            </w:r>
+          </w:p>
+        </w:tc>
+      </w:tr>
+      <w:tr>
+        <w:tc>
+          <w:tcPr>
+            <w:tcW w:w="540" w:type="dxa"/>
+            <w:tcBorders>
+              <w:right w:val="single" w:sz="4" w:space="0" w:color="auto"/>
+            </w:tcBorders>
+          </w:tcPr>
+          <w:p>
+            <w:pPr>
+              <w:rPr>
+                <w:rFonts w:eastAsia="Times New Roman" w:cs="Times New Roman"/>
+              </w:rPr>
+            </w:pPr>
+          </w:p>
+        </w:tc>
+        <w:tc>
+          <w:tcPr>
+            <w:tcW w:w="8640" w:type="dxa"/>
+            <w:tcBorders>
+              <w:top w:val="nil"/>
+              <w:left w:val="single" w:sz="4" w:space="0" w:color="auto"/>
+              <w:bottom w:val="nil"/>
+              <w:right w:val="nil"/>
+            </w:tcBorders>
+          </w:tcPr>
+          <w:p>
+            <w:r>
+              <w:t xml:space="preserve">Turn on the gamma Box and the </w:t>
+            </w:r>
+            <w:proofErr w:type="spellStart"/>
+            <w:r>
+              <w:t>Mobilab</w:t>
+            </w:r>
+            <w:proofErr w:type="spellEnd"/>
+            <w:r>
+              <w:t xml:space="preserve"> wireless transmitter.</w:t>
+            </w:r>
+          </w:p>
+        </w:tc>
+      </w:tr>
+      <w:tr>
+        <w:tc>
+          <w:tcPr>
+            <w:tcW w:w="540" w:type="dxa"/>
+            <w:tcBorders>
+              <w:right w:val="single" w:sz="4" w:space="0" w:color="auto"/>
+            </w:tcBorders>
+            <w:shd w:val="clear" w:color="auto" w:fill="F2F2F2" w:themeFill="background1" w:themeFillShade="F2"/>
+          </w:tcPr>
+          <w:p>
+            <w:pPr>
+              <w:rPr>
+                <w:rFonts w:eastAsia="Times New Roman" w:cs="Times New Roman"/>
+              </w:rPr>
+            </w:pPr>
+          </w:p>
+        </w:tc>
+        <w:tc>
+          <w:tcPr>
+            <w:tcW w:w="8640" w:type="dxa"/>
+            <w:tcBorders>
+              <w:top w:val="nil"/>
+              <w:left w:val="single" w:sz="4" w:space="0" w:color="auto"/>
+              <w:bottom w:val="nil"/>
+              <w:right w:val="nil"/>
+            </w:tcBorders>
+            <w:shd w:val="clear" w:color="auto" w:fill="F2F2F2" w:themeFill="background1" w:themeFillShade="F2"/>
+          </w:tcPr>
+          <w:p>
+            <w:r>
+              <w:t xml:space="preserve">Check green LED in </w:t>
+            </w:r>
+            <w:proofErr w:type="spellStart"/>
+            <w:r>
+              <w:t>Mobilab</w:t>
+            </w:r>
+            <w:proofErr w:type="spellEnd"/>
+            <w:r>
+              <w:t xml:space="preserve"> is blinking (this means waiting for communication).</w:t>
+            </w:r>
+          </w:p>
+        </w:tc>
+      </w:tr>
+      <w:tr>
+        <w:tc>
+          <w:tcPr>
+            <w:tcW w:w="540" w:type="dxa"/>
+            <w:tcBorders>
+              <w:right w:val="single" w:sz="4" w:space="0" w:color="auto"/>
+            </w:tcBorders>
+          </w:tcPr>
+          <w:p>
+            <w:pPr>
+              <w:rPr>
+                <w:rFonts w:eastAsia="Times New Roman" w:cs="Times New Roman"/>
+              </w:rPr>
+            </w:pPr>
+          </w:p>
+        </w:tc>
+        <w:tc>
+          <w:tcPr>
+            <w:tcW w:w="8640" w:type="dxa"/>
+            <w:tcBorders>
+              <w:top w:val="nil"/>
+              <w:left w:val="single" w:sz="4" w:space="0" w:color="auto"/>
+              <w:bottom w:val="nil"/>
+              <w:right w:val="nil"/>
+            </w:tcBorders>
+          </w:tcPr>
+          <w:p>
+            <w:r>
+              <w:t xml:space="preserve">Check the Bluetooth dongle is connected to a USB port of the recording computer (usually Tongue) and its blue light is on. </w:t>
+            </w:r>
+          </w:p>
+        </w:tc>
+      </w:tr>
+      <w:tr>
+        <w:tc>
+          <w:tcPr>
+            <w:tcW w:w="540" w:type="dxa"/>
+            <w:tcBorders>
+              <w:right w:val="single" w:sz="4" w:space="0" w:color="auto"/>
+            </w:tcBorders>
+            <w:shd w:val="clear" w:color="auto" w:fill="F2F2F2" w:themeFill="background1" w:themeFillShade="F2"/>
+          </w:tcPr>
+          <w:p>
+            <w:pPr>
+              <w:rPr>
+                <w:rFonts w:eastAsia="Times New Roman" w:cs="Times New Roman"/>
+              </w:rPr>
+            </w:pPr>
+          </w:p>
+        </w:tc>
+        <w:tc>
+          <w:tcPr>
+            <w:tcW w:w="8640" w:type="dxa"/>
+            <w:tcBorders>
+              <w:top w:val="nil"/>
+              <w:left w:val="single" w:sz="4" w:space="0" w:color="auto"/>
+              <w:bottom w:val="nil"/>
+              <w:right w:val="nil"/>
+            </w:tcBorders>
+            <w:shd w:val="clear" w:color="auto" w:fill="F2F2F2" w:themeFill="background1" w:themeFillShade="F2"/>
+          </w:tcPr>
+          <w:p>
+            <w:pPr>
+              <w:rPr>
+                <w:rFonts w:eastAsia="Times New Roman" w:cs="Times New Roman"/>
+              </w:rPr>
+            </w:pPr>
+            <w:r>
+              <w:t>Go to Control Panel\Hardware and Sound\Devices and Printers</w:t>
+            </w:r>
+            <w:r>
+              <w:t xml:space="preserve">. </w:t>
+            </w:r>
+            <w:r>
+              <w:t xml:space="preserve">Find the device named MP-2010_09_06 (this is the one for the </w:t>
+            </w:r>
+            <w:proofErr w:type="spellStart"/>
+            <w:r>
+              <w:t>Mobilab</w:t>
+            </w:r>
+            <w:proofErr w:type="spellEnd"/>
+            <w:r>
+              <w:t>).</w:t>
+            </w:r>
+            <w:r>
+              <w:t xml:space="preserve"> </w:t>
+            </w:r>
+            <w:r>
+              <w:t xml:space="preserve">Right click and select Remove the Device. </w:t>
+            </w:r>
+          </w:p>
+        </w:tc>
+      </w:tr>
+      <w:tr>
+        <w:tc>
+          <w:tcPr>
+            <w:tcW w:w="540" w:type="dxa"/>
+            <w:tcBorders>
+              <w:right w:val="single" w:sz="4" w:space="0" w:color="auto"/>
+            </w:tcBorders>
+          </w:tcPr>
+          <w:p>
+            <w:pPr>
+              <w:rPr>
+                <w:rFonts w:eastAsia="Times New Roman" w:cs="Times New Roman"/>
+              </w:rPr>
+            </w:pPr>
+          </w:p>
+        </w:tc>
+        <w:tc>
+          <w:tcPr>
+            <w:tcW w:w="8640" w:type="dxa"/>
+            <w:tcBorders>
+              <w:top w:val="nil"/>
+              <w:left w:val="single" w:sz="4" w:space="0" w:color="auto"/>
+              <w:bottom w:val="nil"/>
+              <w:right w:val="nil"/>
+            </w:tcBorders>
+          </w:tcPr>
+          <w:p>
+            <w:r>
+              <w:t xml:space="preserve">Disconnect the Bluetooth dongle and turn off the </w:t>
+            </w:r>
+            <w:proofErr w:type="spellStart"/>
+            <w:r>
+              <w:t>Mobilab</w:t>
+            </w:r>
+            <w:proofErr w:type="spellEnd"/>
+            <w:r>
+              <w:t xml:space="preserve">. </w:t>
+            </w:r>
+          </w:p>
+        </w:tc>
+      </w:tr>
+      <w:tr>
+        <w:tc>
+          <w:tcPr>
+            <w:tcW w:w="540" w:type="dxa"/>
+            <w:tcBorders>
+              <w:right w:val="single" w:sz="4" w:space="0" w:color="auto"/>
+            </w:tcBorders>
+            <w:shd w:val="clear" w:color="auto" w:fill="F2F2F2" w:themeFill="background1" w:themeFillShade="F2"/>
+          </w:tcPr>
+          <w:p>
+            <w:pPr>
+              <w:rPr>
+                <w:rFonts w:eastAsia="Times New Roman" w:cs="Times New Roman"/>
+              </w:rPr>
+            </w:pPr>
+          </w:p>
+        </w:tc>
+        <w:tc>
+          <w:tcPr>
+            <w:tcW w:w="8640" w:type="dxa"/>
+            <w:tcBorders>
+              <w:top w:val="nil"/>
+              <w:left w:val="single" w:sz="4" w:space="0" w:color="auto"/>
+              <w:bottom w:val="nil"/>
+              <w:right w:val="nil"/>
+            </w:tcBorders>
+            <w:shd w:val="clear" w:color="auto" w:fill="F2F2F2" w:themeFill="background1" w:themeFillShade="F2"/>
+          </w:tcPr>
+          <w:p>
+            <w:r>
+              <w:t xml:space="preserve">Connect the Bluetooth dongle and turn on the </w:t>
+            </w:r>
+            <w:proofErr w:type="spellStart"/>
+            <w:r>
+              <w:t>Mobilab</w:t>
+            </w:r>
+            <w:proofErr w:type="spellEnd"/>
+            <w:r>
+              <w:t>.</w:t>
+            </w:r>
+          </w:p>
+        </w:tc>
+      </w:tr>
+      <w:tr>
+        <w:tc>
+          <w:tcPr>
+            <w:tcW w:w="540" w:type="dxa"/>
+            <w:tcBorders>
+              <w:right w:val="single" w:sz="4" w:space="0" w:color="auto"/>
+            </w:tcBorders>
+          </w:tcPr>
+          <w:p>
+            <w:pPr>
+              <w:rPr>
+                <w:rFonts w:eastAsia="Times New Roman" w:cs="Times New Roman"/>
+              </w:rPr>
+            </w:pPr>
+          </w:p>
+        </w:tc>
+        <w:tc>
+          <w:tcPr>
+            <w:tcW w:w="8640" w:type="dxa"/>
+            <w:tcBorders>
+              <w:top w:val="nil"/>
+              <w:left w:val="single" w:sz="4" w:space="0" w:color="auto"/>
+              <w:bottom w:val="nil"/>
+              <w:right w:val="nil"/>
+            </w:tcBorders>
+          </w:tcPr>
+          <w:p>
+            <w:pPr>
+              <w:rPr>
+                <w:rFonts w:eastAsia="Times New Roman" w:cs="Times New Roman"/>
+              </w:rPr>
+            </w:pPr>
+            <w:r>
+              <w:t>Go to Control Panel\Hardware and Sound\Devices and Printers</w:t>
+            </w:r>
+            <w:r>
+              <w:t xml:space="preserve">. </w:t>
+            </w:r>
+            <w:r>
+              <w:t xml:space="preserve">In “Unspecified Devices” (bottom of the window) a new device will appear. This should be named HASP HL 3.25. </w:t>
+            </w:r>
+          </w:p>
+        </w:tc>
+      </w:tr>
+      <w:tr>
+        <w:tc>
+          <w:tcPr>
+            <w:tcW w:w="540" w:type="dxa"/>
+            <w:tcBorders>
+              <w:right w:val="single" w:sz="4" w:space="0" w:color="auto"/>
+            </w:tcBorders>
+            <w:shd w:val="clear" w:color="auto" w:fill="F2F2F2" w:themeFill="background1" w:themeFillShade="F2"/>
+          </w:tcPr>
+          <w:p>
+            <w:pPr>
+              <w:rPr>
+                <w:rFonts w:eastAsia="Times New Roman" w:cs="Times New Roman"/>
+              </w:rPr>
+            </w:pPr>
+          </w:p>
+        </w:tc>
+        <w:tc>
+          <w:tcPr>
+            <w:tcW w:w="8640" w:type="dxa"/>
+            <w:tcBorders>
+              <w:top w:val="nil"/>
+              <w:left w:val="single" w:sz="4" w:space="0" w:color="auto"/>
+              <w:bottom w:val="nil"/>
+              <w:right w:val="nil"/>
+            </w:tcBorders>
+            <w:shd w:val="clear" w:color="auto" w:fill="F2F2F2" w:themeFill="background1" w:themeFillShade="F2"/>
+          </w:tcPr>
+          <w:p>
+            <w:pPr>
+              <w:rPr>
+                <w:rFonts w:eastAsia="Times New Roman" w:cs="Times New Roman"/>
+              </w:rPr>
+            </w:pPr>
+            <w:r>
+              <w:t xml:space="preserve">Now we need to pair this device to the </w:t>
+            </w:r>
+            <w:proofErr w:type="spellStart"/>
+            <w:r>
+              <w:t>Mobilab</w:t>
+            </w:r>
+            <w:proofErr w:type="spellEnd"/>
+            <w:r>
+              <w:t xml:space="preserve">. To do so go to the task bar at the bottom right of the Windows screen and click the “Show hidden icons” arrow.  Go to the “Bluetooth devices” icon and right click it. Click on “Add a device”. </w:t>
+            </w:r>
+          </w:p>
+        </w:tc>
+      </w:tr>
+      <w:tr>
+        <w:tc>
+          <w:tcPr>
+            <w:tcW w:w="540" w:type="dxa"/>
+            <w:tcBorders>
+              <w:right w:val="single" w:sz="4" w:space="0" w:color="auto"/>
+            </w:tcBorders>
+          </w:tcPr>
+          <w:p>
+            <w:pPr>
+              <w:rPr>
+                <w:rFonts w:eastAsia="Times New Roman" w:cs="Times New Roman"/>
+              </w:rPr>
+            </w:pPr>
+          </w:p>
+        </w:tc>
+        <w:tc>
+          <w:tcPr>
+            <w:tcW w:w="8640" w:type="dxa"/>
+            <w:tcBorders>
+              <w:top w:val="nil"/>
+              <w:left w:val="single" w:sz="4" w:space="0" w:color="auto"/>
+              <w:bottom w:val="nil"/>
+              <w:right w:val="nil"/>
+            </w:tcBorders>
+          </w:tcPr>
+          <w:p>
+            <w:r>
+              <w:t xml:space="preserve">A new window will appear showing the </w:t>
+            </w:r>
+            <w:proofErr w:type="spellStart"/>
+            <w:r>
+              <w:t>Mobilab</w:t>
+            </w:r>
+            <w:proofErr w:type="spellEnd"/>
+            <w:r>
+              <w:t xml:space="preserve"> “MP-2010_09_06”. Click on this device and a textbox will request a pairing code. Type “1234” and hit enter.</w:t>
+            </w:r>
+          </w:p>
+          <w:p>
+            <w:r>
+              <w:t xml:space="preserve">An “Installing device” globe will pop up on the bottom right of the screen as well as the port number. </w:t>
+            </w:r>
+          </w:p>
+        </w:tc>
+      </w:tr>
+      <w:tr>
+        <w:tc>
+          <w:tcPr>
+            <w:tcW w:w="540" w:type="dxa"/>
+            <w:tcBorders>
+              <w:right w:val="single" w:sz="4" w:space="0" w:color="auto"/>
+            </w:tcBorders>
+            <w:shd w:val="clear" w:color="auto" w:fill="F2F2F2" w:themeFill="background1" w:themeFillShade="F2"/>
+          </w:tcPr>
+          <w:p>
+            <w:pPr>
+              <w:rPr>
+                <w:rFonts w:eastAsia="Times New Roman" w:cs="Times New Roman"/>
+              </w:rPr>
+            </w:pPr>
+          </w:p>
+        </w:tc>
+        <w:tc>
+          <w:tcPr>
+            <w:tcW w:w="8640" w:type="dxa"/>
+            <w:tcBorders>
+              <w:top w:val="nil"/>
+              <w:left w:val="single" w:sz="4" w:space="0" w:color="auto"/>
+              <w:bottom w:val="nil"/>
+              <w:right w:val="nil"/>
+            </w:tcBorders>
+            <w:shd w:val="clear" w:color="auto" w:fill="F2F2F2" w:themeFill="background1" w:themeFillShade="F2"/>
+          </w:tcPr>
+          <w:p>
+            <w:r>
+              <w:t xml:space="preserve">To confirm the </w:t>
+            </w:r>
+            <w:proofErr w:type="spellStart"/>
+            <w:r>
+              <w:t>Mobilab’s</w:t>
+            </w:r>
+            <w:proofErr w:type="spellEnd"/>
+            <w:r>
+              <w:t xml:space="preserve"> port number, go to Control Panel\Hardware and Sound\Devices and Printers (save the port number for later).</w:t>
+            </w:r>
+          </w:p>
+        </w:tc>
+      </w:tr>
+      <w:tr>
+        <w:tc>
+          <w:tcPr>
+            <w:tcW w:w="540" w:type="dxa"/>
+            <w:tcBorders>
+              <w:right w:val="single" w:sz="4" w:space="0" w:color="auto"/>
+            </w:tcBorders>
+          </w:tcPr>
+          <w:p>
+            <w:pPr>
+              <w:rPr>
+                <w:rFonts w:eastAsia="Times New Roman" w:cs="Times New Roman"/>
+              </w:rPr>
+            </w:pPr>
+          </w:p>
+        </w:tc>
+        <w:tc>
+          <w:tcPr>
+            <w:tcW w:w="8640" w:type="dxa"/>
+            <w:tcBorders>
+              <w:top w:val="nil"/>
+              <w:left w:val="single" w:sz="4" w:space="0" w:color="auto"/>
+              <w:bottom w:val="nil"/>
+              <w:right w:val="nil"/>
+            </w:tcBorders>
+          </w:tcPr>
+          <w:p>
+            <w:r>
+              <w:t xml:space="preserve">The </w:t>
+            </w:r>
+            <w:proofErr w:type="spellStart"/>
+            <w:r>
+              <w:t>Mobilab</w:t>
+            </w:r>
+            <w:proofErr w:type="spellEnd"/>
+            <w:r>
+              <w:t>, MP-2010_09_06, should be listed in the “Devices” row</w:t>
+            </w:r>
+            <w:r>
+              <w:t xml:space="preserve">. </w:t>
+            </w:r>
+            <w:r>
+              <w:t xml:space="preserve">Right click it and go to Properties. In the Hardware tab, check the “Device Function” and the port used by the device. </w:t>
+            </w:r>
+          </w:p>
+        </w:tc>
+      </w:tr>
+      <w:tr>
+        <w:tc>
+          <w:tcPr>
+            <w:tcW w:w="540" w:type="dxa"/>
+            <w:tcBorders>
+              <w:bottom w:val="single" w:sz="4" w:space="0" w:color="auto"/>
+              <w:right w:val="single" w:sz="4" w:space="0" w:color="auto"/>
+            </w:tcBorders>
+            <w:shd w:val="clear" w:color="auto" w:fill="F2F2F2" w:themeFill="background1" w:themeFillShade="F2"/>
+          </w:tcPr>
+          <w:p>
+            <w:pPr>
+              <w:rPr>
+                <w:rFonts w:eastAsia="Times New Roman" w:cs="Times New Roman"/>
+              </w:rPr>
+            </w:pPr>
+          </w:p>
+        </w:tc>
+        <w:tc>
+          <w:tcPr>
+            <w:tcW w:w="8640" w:type="dxa"/>
+            <w:tcBorders>
+              <w:top w:val="nil"/>
+              <w:left w:val="single" w:sz="4" w:space="0" w:color="auto"/>
+              <w:bottom w:val="nil"/>
+              <w:right w:val="nil"/>
+            </w:tcBorders>
+            <w:shd w:val="clear" w:color="auto" w:fill="F2F2F2" w:themeFill="background1" w:themeFillShade="F2"/>
+          </w:tcPr>
+          <w:p>
+            <w:r>
+              <w:t>Write down the port number since it will needed to update the port input in Unlock (usually COM6 or COM7).</w:t>
+            </w:r>
+          </w:p>
+        </w:tc>
+      </w:tr>
+      <w:tr>
+        <w:tc>
+          <w:tcPr>
+            <w:tcW w:w="540" w:type="dxa"/>
+            <w:tcBorders>
+              <w:right w:val="single" w:sz="4" w:space="0" w:color="auto"/>
+            </w:tcBorders>
+            <w:shd w:val="clear" w:color="auto" w:fill="auto"/>
+          </w:tcPr>
+          <w:p>
+            <w:pPr>
+              <w:rPr>
+                <w:rFonts w:eastAsia="Times New Roman" w:cs="Times New Roman"/>
+              </w:rPr>
+            </w:pPr>
+          </w:p>
+        </w:tc>
+        <w:tc>
+          <w:tcPr>
+            <w:tcW w:w="8640" w:type="dxa"/>
+            <w:tcBorders>
+              <w:top w:val="nil"/>
+              <w:left w:val="single" w:sz="4" w:space="0" w:color="auto"/>
+              <w:bottom w:val="nil"/>
+              <w:right w:val="nil"/>
+            </w:tcBorders>
+            <w:shd w:val="clear" w:color="auto" w:fill="auto"/>
+          </w:tcPr>
+          <w:p>
+            <w:r>
+              <w:t>Go to the U</w:t>
+            </w:r>
+            <w:r>
+              <w:t xml:space="preserve">nlock </w:t>
+            </w:r>
+            <w:r>
+              <w:t xml:space="preserve">code </w:t>
+            </w:r>
+            <w:r>
+              <w:t xml:space="preserve">and, in the configuration file, change the com port to match the one used by the </w:t>
+            </w:r>
+            <w:r>
+              <w:t>“</w:t>
+            </w:r>
+            <w:r>
+              <w:t>just installed</w:t>
+            </w:r>
+            <w:r>
+              <w:t>”</w:t>
+            </w:r>
+            <w:r>
+              <w:t xml:space="preserve"> </w:t>
+            </w:r>
+            <w:proofErr w:type="spellStart"/>
+            <w:r>
+              <w:t>Mobilab</w:t>
+            </w:r>
+            <w:proofErr w:type="spellEnd"/>
+            <w:r>
+              <w:t>. You should be all set to start recording.</w:t>
+            </w:r>
+          </w:p>
+        </w:tc>
+      </w:tr>
+    </w:tbl>
+    <w:p>
+      <w:pPr>
+        <w:rPr>
+          <w:sz w:val="24"/>
+          <w:szCs w:val="24"/>
+        </w:rPr>
+      </w:pPr>
+    </w:p>
+    <w:p>
+      <w:pPr>
+        <w:pStyle w:val="ListParagraph"/>
+        <w:numPr>
+          <w:ilvl w:val="0"/>
+          <w:numId w:val="4"/>
+        </w:numPr>
+        <w:spacing w:after="0" w:line="240" w:lineRule="auto"/>
+        <w:ind w:left="450" w:hanging="450"/>
+        <w:rPr>
+          <w:rFonts w:eastAsia="Times New Roman" w:cs="Arial"/>
+          <w:i/>
+          <w:color w:val="1F497D" w:themeColor="text2"/>
+          <w:sz w:val="24"/>
+          <w:szCs w:val="24"/>
+        </w:rPr>
+      </w:pPr>
+      <w:r>
+        <w:rPr>
+          <w:rFonts w:eastAsia="Times New Roman" w:cs="Arial"/>
+          <w:i/>
+          <w:color w:val="1F497D" w:themeColor="text2"/>
+          <w:sz w:val="24"/>
+          <w:szCs w:val="24"/>
+        </w:rPr>
+        <w:t>Basic test</w:t>
+      </w:r>
+      <w:r>
+        <w:rPr>
+          <w:rFonts w:eastAsia="Times New Roman" w:cs="Arial"/>
+          <w:i/>
+          <w:color w:val="1F497D" w:themeColor="text2"/>
+          <w:sz w:val="24"/>
+          <w:szCs w:val="24"/>
+        </w:rPr>
+        <w:t>:</w:t>
+      </w:r>
+    </w:p>
+    <w:p>
+      <w:pPr>
+        <w:pStyle w:val="ListParagraph"/>
+        <w:spacing w:after="0" w:line="240" w:lineRule="auto"/>
+        <w:ind w:left="450"/>
+        <w:rPr>
+          <w:rFonts w:eastAsia="Times New Roman" w:cs="Arial"/>
+          <w:i/>
+          <w:color w:val="1F497D" w:themeColor="text2"/>
+          <w:sz w:val="24"/>
+          <w:szCs w:val="24"/>
+        </w:rPr>
+      </w:pPr>
+    </w:p>
+    <w:tbl>
+      <w:tblPr>
+        <w:tblStyle w:val="TableGrid"/>
+        <w:tblW w:w="0" w:type="auto"/>
+        <w:tblInd w:w="108" w:type="dxa"/>
+        <w:tblBorders>
+          <w:top w:val="none" w:sz="0" w:space="0" w:color="auto"/>
+          <w:left w:val="none" w:sz="0" w:space="0" w:color="auto"/>
+          <w:bottom w:val="none" w:sz="0" w:space="0" w:color="auto"/>
+          <w:right w:val="none" w:sz="0" w:space="0" w:color="auto"/>
+          <w:insideH w:val="none" w:sz="0" w:space="0" w:color="auto"/>
+          <w:insideV w:val="none" w:sz="0" w:space="0" w:color="auto"/>
+        </w:tblBorders>
+        <w:tblLook w:val="04A0" w:firstRow="1" w:lastRow="0" w:firstColumn="1" w:lastColumn="0" w:noHBand="0" w:noVBand="1"/>
+      </w:tblPr>
+      <w:tblGrid>
+        <w:gridCol w:w="540"/>
+        <w:gridCol w:w="8640"/>
+      </w:tblGrid>
+      <w:tr>
+        <w:tc>
+          <w:tcPr>
+            <w:tcW w:w="540" w:type="dxa"/>
+            <w:tcBorders>
+              <w:top w:val="single" w:sz="4" w:space="0" w:color="auto"/>
+              <w:left w:val="single" w:sz="4" w:space="0" w:color="auto"/>
+              <w:bottom w:val="single" w:sz="4" w:space="0" w:color="auto"/>
+              <w:right w:val="single" w:sz="4" w:space="0" w:color="auto"/>
+            </w:tcBorders>
+          </w:tcPr>
+          <w:p>
+            <w:pPr>
+              <w:rPr>
+                <w:rFonts w:eastAsia="Times New Roman" w:cs="Times New Roman"/>
+              </w:rPr>
+            </w:pPr>
+          </w:p>
+        </w:tc>
+        <w:tc>
+          <w:tcPr>
+            <w:tcW w:w="8640" w:type="dxa"/>
+            <w:tcBorders>
+              <w:left w:val="single" w:sz="4" w:space="0" w:color="auto"/>
+            </w:tcBorders>
+          </w:tcPr>
+          <w:p>
+            <w:r>
+              <w:t>Run a dummy recording session, a couple of seconds. Then, locate the data, right click it and left click on “Edit with Notepad++”. The number should be signed int16 numbers (integers between -65536 and 65536). If bigger or smaller numbers are present debug the communication of the device with Unlock (repeat pairing).</w:t>
+            </w:r>
+          </w:p>
+        </w:tc>
+      </w:tr>
+      <w:tr>
+        <w:tc>
+          <w:tcPr>
+            <w:tcW w:w="540" w:type="dxa"/>
+            <w:tcBorders>
+              <w:top w:val="single" w:sz="4" w:space="0" w:color="auto"/>
+              <w:left w:val="single" w:sz="4" w:space="0" w:color="auto"/>
+              <w:bottom w:val="single" w:sz="4" w:space="0" w:color="auto"/>
+              <w:right w:val="single" w:sz="4" w:space="0" w:color="auto"/>
+            </w:tcBorders>
+            <w:shd w:val="clear" w:color="auto" w:fill="F2F2F2" w:themeFill="background1" w:themeFillShade="F2"/>
+          </w:tcPr>
+          <w:p>
+            <w:pPr>
+              <w:rPr>
+                <w:rFonts w:eastAsia="Times New Roman" w:cs="Times New Roman"/>
+              </w:rPr>
+            </w:pPr>
+          </w:p>
+        </w:tc>
+        <w:tc>
+          <w:tcPr>
+            <w:tcW w:w="8640" w:type="dxa"/>
+            <w:tcBorders>
+              <w:left w:val="single" w:sz="4" w:space="0" w:color="auto"/>
+            </w:tcBorders>
+            <w:shd w:val="clear" w:color="auto" w:fill="F2F2F2" w:themeFill="background1" w:themeFillShade="F2"/>
+          </w:tcPr>
+          <w:p>
+            <w:r>
+              <w:t>After each recording check the size of the file is somehow close to the time of recording.  ~700Kb for a minute of recordings (for 12 channels at int16).</w:t>
+            </w:r>
+          </w:p>
+        </w:tc>
+      </w:tr>
+    </w:tbl>
+    <w:p>
+      <w:pPr>
+        <w:rPr>
+          <w:b/>
+          <w:sz w:val="24"/>
+          <w:szCs w:val="24"/>
+        </w:rPr>
+      </w:pPr>
+    </w:p>
+    <w:p>
+      <w:pPr>
+        <w:rPr>
+          <w:sz w:val="24"/>
+          <w:szCs w:val="24"/>
+        </w:rPr>
+      </w:pPr>
+      <w:r>
+        <w:rPr>
+          <w:b/>
+          <w:sz w:val="24"/>
+          <w:szCs w:val="24"/>
+        </w:rPr>
+        <w:t>Note:</w:t>
+      </w:r>
+      <w:r>
+        <w:rPr>
+          <w:sz w:val="24"/>
+          <w:szCs w:val="24"/>
+        </w:rPr>
+        <w:t xml:space="preserve"> When starting to communicate with </w:t>
       </w:r>
       <w:proofErr w:type="spellStart"/>
       <w:r>
@@ -2407,121 +2590,129 @@
           <w:sz w:val="24"/>
           <w:szCs w:val="24"/>
         </w:rPr>
-        <w:t xml:space="preserve"> is pairing properly with </w:t>
+        <w:t xml:space="preserve">, the blinking </w:t>
       </w:r>
       <w:r>
         <w:rPr>
+          <w:b/>
+          <w:color w:val="00B050"/>
           <w:sz w:val="24"/>
           <w:szCs w:val="24"/>
         </w:rPr>
-        <w:t xml:space="preserve">the </w:t>
+        <w:t xml:space="preserve">green LED </w:t>
       </w:r>
       <w:r>
         <w:rPr>
           <w:sz w:val="24"/>
           <w:szCs w:val="24"/>
         </w:rPr>
-        <w:t>recording computer</w:t>
+        <w:t xml:space="preserve">should turn solid green (all the time </w:t>
       </w:r>
       <w:r>
         <w:rPr>
           <w:sz w:val="24"/>
           <w:szCs w:val="24"/>
         </w:rPr>
-        <w:t xml:space="preserve"> via B</w:t>
+        <w:t>it is recording data</w:t>
       </w:r>
       <w:r>
         <w:rPr>
           <w:sz w:val="24"/>
           <w:szCs w:val="24"/>
         </w:rPr>
-        <w:t>luetooth.</w:t>
+        <w:t>). If this does not happen a possible problem with the pairing or the communication has to be resolved.</w:t>
       </w:r>
     </w:p>
     <w:p>
       <w:pPr>
-        <w:rPr>
+        <w:pStyle w:val="ListParagraph"/>
+        <w:numPr>
+          <w:ilvl w:val="0"/>
+          <w:numId w:val="4"/>
+        </w:numPr>
+        <w:spacing w:after="0" w:line="240" w:lineRule="auto"/>
+        <w:ind w:left="450" w:hanging="450"/>
+        <w:rPr>
+          <w:rFonts w:eastAsia="Times New Roman" w:cs="Arial"/>
+          <w:i/>
+          <w:color w:val="1F497D" w:themeColor="text2"/>
           <w:sz w:val="24"/>
           <w:szCs w:val="24"/>
         </w:rPr>
       </w:pPr>
       <w:r>
         <w:rPr>
+          <w:rFonts w:eastAsia="Times New Roman" w:cs="Arial"/>
+          <w:i/>
+          <w:color w:val="1F497D" w:themeColor="text2"/>
           <w:sz w:val="24"/>
           <w:szCs w:val="24"/>
         </w:rPr>
-        <w:t xml:space="preserve">Connect the </w:t>
+        <w:t>C</w:t>
       </w:r>
-      <w:proofErr w:type="spellStart"/>
       <w:r>
         <w:rPr>
+          <w:rFonts w:eastAsia="Times New Roman" w:cs="Arial"/>
+          <w:i/>
+          <w:color w:val="1F497D" w:themeColor="text2"/>
           <w:sz w:val="24"/>
           <w:szCs w:val="24"/>
         </w:rPr>
-        <w:t>gammaBox</w:t>
+        <w:t xml:space="preserve">alibration </w:t>
       </w:r>
-      <w:proofErr w:type="spellEnd"/>
       <w:r>
         <w:rPr>
+          <w:rFonts w:eastAsia="Times New Roman" w:cs="Arial"/>
+          <w:i/>
+          <w:color w:val="1F497D" w:themeColor="text2"/>
           <w:sz w:val="24"/>
           <w:szCs w:val="24"/>
         </w:rPr>
-        <w:t xml:space="preserve"> to the </w:t>
-      </w:r>
-      <w:proofErr w:type="spellStart"/>
-      <w:r>
-        <w:rPr>
-          <w:sz w:val="24"/>
-          <w:szCs w:val="24"/>
-        </w:rPr>
-        <w:t>M</w:t>
-      </w:r>
-      <w:r>
-        <w:rPr>
-          <w:sz w:val="24"/>
-          <w:szCs w:val="24"/>
-        </w:rPr>
-        <w:t>obilab</w:t>
-      </w:r>
-      <w:proofErr w:type="spellEnd"/>
-      <w:r>
-        <w:rPr>
-          <w:sz w:val="24"/>
-          <w:szCs w:val="24"/>
-        </w:rPr>
-        <w:t xml:space="preserve"> wireless transmitter.</w:t>
+        <w:t>block:</w:t>
       </w:r>
     </w:p>
     <w:p>
       <w:pPr>
-        <w:rPr>
+        <w:pStyle w:val="ListParagraph"/>
+        <w:spacing w:after="0" w:line="240" w:lineRule="auto"/>
+        <w:ind w:left="450"/>
+        <w:rPr>
+          <w:rFonts w:eastAsia="Times New Roman" w:cs="Arial"/>
+          <w:i/>
+          <w:color w:val="1F497D" w:themeColor="text2"/>
           <w:sz w:val="24"/>
           <w:szCs w:val="24"/>
         </w:rPr>
       </w:pPr>
-      <w:r>
+    </w:p>
+    <w:p>
+      <w:pPr>
         <w:rPr>
           <w:sz w:val="24"/>
           <w:szCs w:val="24"/>
         </w:rPr>
-        <w:t xml:space="preserve">Turn on the gamma Box and the </w:t>
-      </w:r>
-      <w:proofErr w:type="spellStart"/>
+      </w:pPr>
       <w:r>
         <w:rPr>
           <w:sz w:val="24"/>
           <w:szCs w:val="24"/>
         </w:rPr>
-        <w:t>M</w:t>
+        <w:t xml:space="preserve">Run a calibration block, containing the </w:t>
       </w:r>
       <w:r>
         <w:rPr>
           <w:sz w:val="24"/>
           <w:szCs w:val="24"/>
         </w:rPr>
-        <w:t>obilab</w:t>
+        <w:t>following artifacts</w:t>
       </w:r>
-      <w:proofErr w:type="spellEnd"/>
+      <w:r>
+        <w:rPr>
+          <w:sz w:val="24"/>
+          <w:szCs w:val="24"/>
+        </w:rPr>
+        <w:t>:</w:t>
+      </w:r>
       <w:r>
         <w:rPr>
           <w:sz w:val="24"/>
@@ -2531,10 +2722,467 @@
       </w:r>
       <w:r>
         <w:rPr>
+          <w:color w:val="FF0000"/>
           <w:sz w:val="24"/>
           <w:szCs w:val="24"/>
         </w:rPr>
-        <w:t>wireless transmitter.</w:t>
+        <w:t>Unlock should have a calibration app prompting these events and keeping track of their timing.</w:t>
+      </w:r>
+    </w:p>
+    <w:tbl>
+      <w:tblPr>
+        <w:tblStyle w:val="TableGrid"/>
+        <w:tblW w:w="0" w:type="auto"/>
+        <w:tblInd w:w="108" w:type="dxa"/>
+        <w:tblBorders>
+          <w:top w:val="none" w:sz="0" w:space="0" w:color="auto"/>
+          <w:left w:val="none" w:sz="0" w:space="0" w:color="auto"/>
+          <w:bottom w:val="none" w:sz="0" w:space="0" w:color="auto"/>
+          <w:right w:val="none" w:sz="0" w:space="0" w:color="auto"/>
+          <w:insideH w:val="none" w:sz="0" w:space="0" w:color="auto"/>
+          <w:insideV w:val="none" w:sz="0" w:space="0" w:color="auto"/>
+        </w:tblBorders>
+        <w:tblLook w:val="04A0" w:firstRow="1" w:lastRow="0" w:firstColumn="1" w:lastColumn="0" w:noHBand="0" w:noVBand="1"/>
+      </w:tblPr>
+      <w:tblGrid>
+        <w:gridCol w:w="540"/>
+        <w:gridCol w:w="8640"/>
+      </w:tblGrid>
+      <w:tr>
+        <w:tc>
+          <w:tcPr>
+            <w:tcW w:w="540" w:type="dxa"/>
+            <w:tcBorders>
+              <w:top w:val="single" w:sz="4" w:space="0" w:color="auto"/>
+              <w:left w:val="single" w:sz="4" w:space="0" w:color="auto"/>
+              <w:bottom w:val="single" w:sz="4" w:space="0" w:color="auto"/>
+              <w:right w:val="single" w:sz="4" w:space="0" w:color="auto"/>
+            </w:tcBorders>
+          </w:tcPr>
+          <w:p>
+            <w:pPr>
+              <w:rPr>
+                <w:rFonts w:eastAsia="Times New Roman" w:cs="Times New Roman"/>
+              </w:rPr>
+            </w:pPr>
+          </w:p>
+        </w:tc>
+        <w:tc>
+          <w:tcPr>
+            <w:tcW w:w="8640" w:type="dxa"/>
+            <w:tcBorders>
+              <w:left w:val="single" w:sz="4" w:space="0" w:color="auto"/>
+            </w:tcBorders>
+          </w:tcPr>
+          <w:p>
+            <w:r>
+              <w:t>Clench jaw</w:t>
+            </w:r>
+          </w:p>
+        </w:tc>
+      </w:tr>
+      <w:tr>
+        <w:tc>
+          <w:tcPr>
+            <w:tcW w:w="540" w:type="dxa"/>
+            <w:tcBorders>
+              <w:top w:val="single" w:sz="4" w:space="0" w:color="auto"/>
+              <w:left w:val="single" w:sz="4" w:space="0" w:color="auto"/>
+              <w:bottom w:val="single" w:sz="4" w:space="0" w:color="auto"/>
+              <w:right w:val="single" w:sz="4" w:space="0" w:color="auto"/>
+            </w:tcBorders>
+            <w:shd w:val="clear" w:color="auto" w:fill="F2F2F2" w:themeFill="background1" w:themeFillShade="F2"/>
+          </w:tcPr>
+          <w:p>
+            <w:pPr>
+              <w:rPr>
+                <w:rFonts w:eastAsia="Times New Roman" w:cs="Times New Roman"/>
+              </w:rPr>
+            </w:pPr>
+          </w:p>
+        </w:tc>
+        <w:tc>
+          <w:tcPr>
+            <w:tcW w:w="8640" w:type="dxa"/>
+            <w:tcBorders>
+              <w:left w:val="single" w:sz="4" w:space="0" w:color="auto"/>
+            </w:tcBorders>
+            <w:shd w:val="clear" w:color="auto" w:fill="F2F2F2" w:themeFill="background1" w:themeFillShade="F2"/>
+          </w:tcPr>
+          <w:p>
+            <w:r>
+              <w:t>Blink fast 10 times</w:t>
+            </w:r>
+          </w:p>
+        </w:tc>
+      </w:tr>
+      <w:tr>
+        <w:tc>
+          <w:tcPr>
+            <w:tcW w:w="540" w:type="dxa"/>
+            <w:tcBorders>
+              <w:top w:val="single" w:sz="4" w:space="0" w:color="auto"/>
+              <w:left w:val="single" w:sz="4" w:space="0" w:color="auto"/>
+              <w:bottom w:val="single" w:sz="4" w:space="0" w:color="auto"/>
+              <w:right w:val="single" w:sz="4" w:space="0" w:color="auto"/>
+            </w:tcBorders>
+            <w:shd w:val="clear" w:color="auto" w:fill="auto"/>
+          </w:tcPr>
+          <w:p>
+            <w:pPr>
+              <w:rPr>
+                <w:rFonts w:eastAsia="Times New Roman" w:cs="Times New Roman"/>
+              </w:rPr>
+            </w:pPr>
+          </w:p>
+        </w:tc>
+        <w:tc>
+          <w:tcPr>
+            <w:tcW w:w="8640" w:type="dxa"/>
+            <w:tcBorders>
+              <w:left w:val="single" w:sz="4" w:space="0" w:color="auto"/>
+            </w:tcBorders>
+            <w:shd w:val="clear" w:color="auto" w:fill="auto"/>
+          </w:tcPr>
+          <w:p>
+            <w:r>
+              <w:t>Blink hard (keeping eye closed for a second or more)</w:t>
+            </w:r>
+          </w:p>
+        </w:tc>
+      </w:tr>
+      <w:tr>
+        <w:tc>
+          <w:tcPr>
+            <w:tcW w:w="540" w:type="dxa"/>
+            <w:tcBorders>
+              <w:top w:val="single" w:sz="4" w:space="0" w:color="auto"/>
+              <w:left w:val="single" w:sz="4" w:space="0" w:color="auto"/>
+              <w:bottom w:val="single" w:sz="4" w:space="0" w:color="auto"/>
+              <w:right w:val="single" w:sz="4" w:space="0" w:color="auto"/>
+            </w:tcBorders>
+            <w:shd w:val="clear" w:color="auto" w:fill="F2F2F2" w:themeFill="background1" w:themeFillShade="F2"/>
+          </w:tcPr>
+          <w:p>
+            <w:pPr>
+              <w:rPr>
+                <w:rFonts w:eastAsia="Times New Roman" w:cs="Times New Roman"/>
+              </w:rPr>
+            </w:pPr>
+          </w:p>
+        </w:tc>
+        <w:tc>
+          <w:tcPr>
+            <w:tcW w:w="8640" w:type="dxa"/>
+            <w:tcBorders>
+              <w:left w:val="single" w:sz="4" w:space="0" w:color="auto"/>
+            </w:tcBorders>
+            <w:shd w:val="clear" w:color="auto" w:fill="F2F2F2" w:themeFill="background1" w:themeFillShade="F2"/>
+          </w:tcPr>
+          <w:p>
+            <w:r>
+              <w:t>Move eyes up and down</w:t>
+            </w:r>
+          </w:p>
+        </w:tc>
+      </w:tr>
+      <w:tr>
+        <w:tc>
+          <w:tcPr>
+            <w:tcW w:w="540" w:type="dxa"/>
+            <w:tcBorders>
+              <w:top w:val="single" w:sz="4" w:space="0" w:color="auto"/>
+              <w:left w:val="single" w:sz="4" w:space="0" w:color="auto"/>
+              <w:bottom w:val="single" w:sz="4" w:space="0" w:color="auto"/>
+              <w:right w:val="single" w:sz="4" w:space="0" w:color="auto"/>
+            </w:tcBorders>
+            <w:shd w:val="clear" w:color="auto" w:fill="auto"/>
+          </w:tcPr>
+          <w:p>
+            <w:pPr>
+              <w:rPr>
+                <w:rFonts w:eastAsia="Times New Roman" w:cs="Times New Roman"/>
+              </w:rPr>
+            </w:pPr>
+          </w:p>
+        </w:tc>
+        <w:tc>
+          <w:tcPr>
+            <w:tcW w:w="8640" w:type="dxa"/>
+            <w:tcBorders>
+              <w:left w:val="single" w:sz="4" w:space="0" w:color="auto"/>
+            </w:tcBorders>
+            <w:shd w:val="clear" w:color="auto" w:fill="auto"/>
+          </w:tcPr>
+          <w:p>
+            <w:r>
+              <w:t>Move eye left and right</w:t>
+            </w:r>
+          </w:p>
+        </w:tc>
+      </w:tr>
+      <w:tr>
+        <w:tc>
+          <w:tcPr>
+            <w:tcW w:w="540" w:type="dxa"/>
+            <w:tcBorders>
+              <w:top w:val="single" w:sz="4" w:space="0" w:color="auto"/>
+              <w:left w:val="single" w:sz="4" w:space="0" w:color="auto"/>
+              <w:bottom w:val="single" w:sz="4" w:space="0" w:color="auto"/>
+              <w:right w:val="single" w:sz="4" w:space="0" w:color="auto"/>
+            </w:tcBorders>
+            <w:shd w:val="clear" w:color="auto" w:fill="F2F2F2" w:themeFill="background1" w:themeFillShade="F2"/>
+          </w:tcPr>
+          <w:p>
+            <w:pPr>
+              <w:rPr>
+                <w:rFonts w:eastAsia="Times New Roman" w:cs="Times New Roman"/>
+              </w:rPr>
+            </w:pPr>
+          </w:p>
+        </w:tc>
+        <w:tc>
+          <w:tcPr>
+            <w:tcW w:w="8640" w:type="dxa"/>
+            <w:tcBorders>
+              <w:left w:val="single" w:sz="4" w:space="0" w:color="auto"/>
+            </w:tcBorders>
+            <w:shd w:val="clear" w:color="auto" w:fill="F2F2F2" w:themeFill="background1" w:themeFillShade="F2"/>
+          </w:tcPr>
+          <w:p>
+            <w:r>
+              <w:t>Close eyes and relax for 5 seco</w:t>
+            </w:r>
+            <w:r>
+              <w:t>nds and open them for 5 seconds</w:t>
+            </w:r>
+          </w:p>
+        </w:tc>
+      </w:tr>
+      <w:tr>
+        <w:tc>
+          <w:tcPr>
+            <w:tcW w:w="540" w:type="dxa"/>
+            <w:tcBorders>
+              <w:top w:val="single" w:sz="4" w:space="0" w:color="auto"/>
+              <w:left w:val="single" w:sz="4" w:space="0" w:color="auto"/>
+              <w:bottom w:val="single" w:sz="4" w:space="0" w:color="auto"/>
+              <w:right w:val="single" w:sz="4" w:space="0" w:color="auto"/>
+            </w:tcBorders>
+            <w:shd w:val="clear" w:color="auto" w:fill="auto"/>
+          </w:tcPr>
+          <w:p>
+            <w:pPr>
+              <w:rPr>
+                <w:rFonts w:eastAsia="Times New Roman" w:cs="Times New Roman"/>
+              </w:rPr>
+            </w:pPr>
+          </w:p>
+        </w:tc>
+        <w:tc>
+          <w:tcPr>
+            <w:tcW w:w="8640" w:type="dxa"/>
+            <w:tcBorders>
+              <w:left w:val="single" w:sz="4" w:space="0" w:color="auto"/>
+            </w:tcBorders>
+            <w:shd w:val="clear" w:color="auto" w:fill="auto"/>
+          </w:tcPr>
+          <w:p>
+            <w:r>
+              <w:t xml:space="preserve">Blink fast 10 times </w:t>
+            </w:r>
+          </w:p>
+        </w:tc>
+      </w:tr>
+      <w:tr>
+        <w:tc>
+          <w:tcPr>
+            <w:tcW w:w="540" w:type="dxa"/>
+            <w:tcBorders>
+              <w:top w:val="single" w:sz="4" w:space="0" w:color="auto"/>
+              <w:left w:val="single" w:sz="4" w:space="0" w:color="auto"/>
+              <w:bottom w:val="single" w:sz="4" w:space="0" w:color="auto"/>
+              <w:right w:val="single" w:sz="4" w:space="0" w:color="auto"/>
+            </w:tcBorders>
+            <w:shd w:val="clear" w:color="auto" w:fill="F2F2F2" w:themeFill="background1" w:themeFillShade="F2"/>
+          </w:tcPr>
+          <w:p>
+            <w:pPr>
+              <w:rPr>
+                <w:rFonts w:eastAsia="Times New Roman" w:cs="Times New Roman"/>
+              </w:rPr>
+            </w:pPr>
+          </w:p>
+        </w:tc>
+        <w:tc>
+          <w:tcPr>
+            <w:tcW w:w="8640" w:type="dxa"/>
+            <w:tcBorders>
+              <w:left w:val="single" w:sz="4" w:space="0" w:color="auto"/>
+            </w:tcBorders>
+            <w:shd w:val="clear" w:color="auto" w:fill="F2F2F2" w:themeFill="background1" w:themeFillShade="F2"/>
+          </w:tcPr>
+          <w:p>
+            <w:r>
+              <w:t>Close eyes and relax for 5 seconds and open them for 5 seconds (repeat 2 times)</w:t>
+            </w:r>
+          </w:p>
+        </w:tc>
+      </w:tr>
+      <w:tr>
+        <w:tc>
+          <w:tcPr>
+            <w:tcW w:w="540" w:type="dxa"/>
+            <w:tcBorders>
+              <w:top w:val="single" w:sz="4" w:space="0" w:color="auto"/>
+              <w:left w:val="single" w:sz="4" w:space="0" w:color="auto"/>
+              <w:bottom w:val="single" w:sz="4" w:space="0" w:color="auto"/>
+              <w:right w:val="single" w:sz="4" w:space="0" w:color="auto"/>
+            </w:tcBorders>
+            <w:shd w:val="clear" w:color="auto" w:fill="auto"/>
+          </w:tcPr>
+          <w:p>
+            <w:pPr>
+              <w:rPr>
+                <w:rFonts w:eastAsia="Times New Roman" w:cs="Times New Roman"/>
+              </w:rPr>
+            </w:pPr>
+          </w:p>
+        </w:tc>
+        <w:tc>
+          <w:tcPr>
+            <w:tcW w:w="8640" w:type="dxa"/>
+            <w:tcBorders>
+              <w:left w:val="single" w:sz="4" w:space="0" w:color="auto"/>
+            </w:tcBorders>
+            <w:shd w:val="clear" w:color="auto" w:fill="auto"/>
+          </w:tcPr>
+          <w:p>
+            <w:r>
+              <w:t>Talk for 10 seconds</w:t>
+            </w:r>
+          </w:p>
+        </w:tc>
+      </w:tr>
+      <w:tr>
+        <w:tc>
+          <w:tcPr>
+            <w:tcW w:w="540" w:type="dxa"/>
+            <w:tcBorders>
+              <w:top w:val="single" w:sz="4" w:space="0" w:color="auto"/>
+              <w:left w:val="single" w:sz="4" w:space="0" w:color="auto"/>
+              <w:bottom w:val="single" w:sz="4" w:space="0" w:color="auto"/>
+              <w:right w:val="single" w:sz="4" w:space="0" w:color="auto"/>
+            </w:tcBorders>
+            <w:shd w:val="clear" w:color="auto" w:fill="F2F2F2" w:themeFill="background1" w:themeFillShade="F2"/>
+          </w:tcPr>
+          <w:p>
+            <w:pPr>
+              <w:rPr>
+                <w:rFonts w:eastAsia="Times New Roman" w:cs="Times New Roman"/>
+              </w:rPr>
+            </w:pPr>
+          </w:p>
+        </w:tc>
+        <w:tc>
+          <w:tcPr>
+            <w:tcW w:w="8640" w:type="dxa"/>
+            <w:tcBorders>
+              <w:left w:val="single" w:sz="4" w:space="0" w:color="auto"/>
+            </w:tcBorders>
+            <w:shd w:val="clear" w:color="auto" w:fill="F2F2F2" w:themeFill="background1" w:themeFillShade="F2"/>
+          </w:tcPr>
+          <w:p>
+            <w:r>
+              <w:t xml:space="preserve">Move head to the front and the back </w:t>
+            </w:r>
+          </w:p>
+        </w:tc>
+      </w:tr>
+      <w:tr>
+        <w:tc>
+          <w:tcPr>
+            <w:tcW w:w="540" w:type="dxa"/>
+            <w:tcBorders>
+              <w:top w:val="single" w:sz="4" w:space="0" w:color="auto"/>
+              <w:left w:val="single" w:sz="4" w:space="0" w:color="auto"/>
+              <w:bottom w:val="single" w:sz="4" w:space="0" w:color="auto"/>
+              <w:right w:val="single" w:sz="4" w:space="0" w:color="auto"/>
+            </w:tcBorders>
+            <w:shd w:val="clear" w:color="auto" w:fill="auto"/>
+          </w:tcPr>
+          <w:p>
+            <w:pPr>
+              <w:rPr>
+                <w:rFonts w:eastAsia="Times New Roman" w:cs="Times New Roman"/>
+              </w:rPr>
+            </w:pPr>
+          </w:p>
+        </w:tc>
+        <w:tc>
+          <w:tcPr>
+            <w:tcW w:w="8640" w:type="dxa"/>
+            <w:tcBorders>
+              <w:left w:val="single" w:sz="4" w:space="0" w:color="auto"/>
+            </w:tcBorders>
+            <w:shd w:val="clear" w:color="auto" w:fill="auto"/>
+          </w:tcPr>
+          <w:p>
+            <w:r>
+              <w:t>Move legs for 5 seconds</w:t>
+            </w:r>
+          </w:p>
+        </w:tc>
+      </w:tr>
+      <w:tr>
+        <w:tc>
+          <w:tcPr>
+            <w:tcW w:w="540" w:type="dxa"/>
+            <w:tcBorders>
+              <w:top w:val="single" w:sz="4" w:space="0" w:color="auto"/>
+              <w:left w:val="single" w:sz="4" w:space="0" w:color="auto"/>
+              <w:bottom w:val="single" w:sz="4" w:space="0" w:color="auto"/>
+              <w:right w:val="single" w:sz="4" w:space="0" w:color="auto"/>
+            </w:tcBorders>
+            <w:shd w:val="clear" w:color="auto" w:fill="F2F2F2" w:themeFill="background1" w:themeFillShade="F2"/>
+          </w:tcPr>
+          <w:p>
+            <w:pPr>
+              <w:rPr>
+                <w:rFonts w:eastAsia="Times New Roman" w:cs="Times New Roman"/>
+              </w:rPr>
+            </w:pPr>
+          </w:p>
+        </w:tc>
+        <w:tc>
+          <w:tcPr>
+            <w:tcW w:w="8640" w:type="dxa"/>
+            <w:tcBorders>
+              <w:left w:val="single" w:sz="4" w:space="0" w:color="auto"/>
+            </w:tcBorders>
+            <w:shd w:val="clear" w:color="auto" w:fill="F2F2F2" w:themeFill="background1" w:themeFillShade="F2"/>
+          </w:tcPr>
+          <w:p>
+            <w:r>
+              <w:t>Move arms for 5 seconds</w:t>
+            </w:r>
+          </w:p>
+        </w:tc>
+      </w:tr>
+    </w:tbl>
+    <w:p>
+      <w:pPr>
+        <w:rPr>
+          <w:sz w:val="24"/>
+          <w:szCs w:val="24"/>
+        </w:rPr>
+      </w:pPr>
+      <w:r>
+        <w:rPr>
+          <w:sz w:val="24"/>
+          <w:szCs w:val="24"/>
+        </w:rPr>
+        <w:br/>
       </w:r>
     </w:p>
     <w:p>
@@ -2544,1143 +3192,22 @@
           <w:szCs w:val="24"/>
         </w:rPr>
       </w:pPr>
-      <w:r>
+    </w:p>
+    <w:p>
+      <w:pPr>
         <w:rPr>
           <w:sz w:val="24"/>
           <w:szCs w:val="24"/>
         </w:rPr>
-        <w:t xml:space="preserve">Check green LED in </w:t>
-      </w:r>
-      <w:proofErr w:type="spellStart"/>
-      <w:r>
-        <w:rPr>
-          <w:sz w:val="24"/>
-          <w:szCs w:val="24"/>
-        </w:rPr>
-        <w:t>M</w:t>
-      </w:r>
-      <w:r>
-        <w:rPr>
-          <w:sz w:val="24"/>
-          <w:szCs w:val="24"/>
-        </w:rPr>
-        <w:t>obilab</w:t>
-      </w:r>
-      <w:proofErr w:type="spellEnd"/>
-      <w:r>
-        <w:rPr>
-          <w:sz w:val="24"/>
-          <w:szCs w:val="24"/>
-        </w:rPr>
-        <w:t xml:space="preserve"> is blinking (this means waiting for communication).</w:t>
-      </w:r>
-    </w:p>
-    <w:p>
-      <w:pPr>
-        <w:rPr>
-          <w:sz w:val="24"/>
-          <w:szCs w:val="24"/>
-        </w:rPr>
-      </w:pPr>
-      <w:r>
-        <w:rPr>
-          <w:sz w:val="24"/>
-          <w:szCs w:val="24"/>
-        </w:rPr>
-        <w:t xml:space="preserve">Check the </w:t>
-      </w:r>
-      <w:r>
-        <w:rPr>
-          <w:sz w:val="24"/>
-          <w:szCs w:val="24"/>
-        </w:rPr>
-        <w:t>B</w:t>
-      </w:r>
-      <w:r>
-        <w:rPr>
-          <w:sz w:val="24"/>
-          <w:szCs w:val="24"/>
-        </w:rPr>
-        <w:t xml:space="preserve">luetooth dongle is connected to a USB port of the recording computer (usually Tongue) and its blue light is on </w:t>
-      </w:r>
-      <w:r>
-        <w:rPr>
-          <w:b/>
-          <w:sz w:val="24"/>
-          <w:szCs w:val="24"/>
-        </w:rPr>
-        <w:t>(see figure 1. Bluetoo</w:t>
-      </w:r>
-      <w:r>
-        <w:rPr>
-          <w:b/>
-          <w:sz w:val="24"/>
-          <w:szCs w:val="24"/>
-        </w:rPr>
-        <w:t>t</w:t>
-      </w:r>
-      <w:r>
-        <w:rPr>
-          <w:b/>
-          <w:sz w:val="24"/>
-          <w:szCs w:val="24"/>
-        </w:rPr>
-        <w:t>h dongle in USB port signaling proper functioning via a blue LED on)</w:t>
-      </w:r>
-    </w:p>
-    <w:p>
-      <w:pPr>
-        <w:rPr>
-          <w:sz w:val="24"/>
-          <w:szCs w:val="24"/>
-        </w:rPr>
-      </w:pPr>
-      <w:r>
-        <w:rPr>
-          <w:sz w:val="24"/>
-          <w:szCs w:val="24"/>
-        </w:rPr>
-        <w:t xml:space="preserve">Go to </w:t>
-      </w:r>
-      <w:r>
-        <w:rPr>
-          <w:sz w:val="24"/>
-          <w:szCs w:val="24"/>
-        </w:rPr>
-        <w:t>Control Panel\Hardware and Sound\Devices and Printers</w:t>
-      </w:r>
-    </w:p>
-    <w:p>
-      <w:pPr>
-        <w:rPr>
-          <w:sz w:val="24"/>
-          <w:szCs w:val="24"/>
-        </w:rPr>
-      </w:pPr>
-      <w:r>
-        <w:rPr>
-          <w:sz w:val="24"/>
-          <w:szCs w:val="24"/>
-        </w:rPr>
-        <w:t xml:space="preserve">Find the device named </w:t>
-      </w:r>
-      <w:r>
-        <w:rPr>
-          <w:sz w:val="24"/>
-          <w:szCs w:val="24"/>
-        </w:rPr>
-        <w:t xml:space="preserve">MP-2010_09_06 </w:t>
-      </w:r>
-      <w:r>
-        <w:rPr>
-          <w:sz w:val="24"/>
-          <w:szCs w:val="24"/>
-        </w:rPr>
-        <w:t xml:space="preserve">(this is the </w:t>
-      </w:r>
-      <w:r>
-        <w:rPr>
-          <w:sz w:val="24"/>
-          <w:szCs w:val="24"/>
-        </w:rPr>
-        <w:t xml:space="preserve">one for the </w:t>
-      </w:r>
-      <w:proofErr w:type="spellStart"/>
-      <w:r>
-        <w:rPr>
-          <w:sz w:val="24"/>
-          <w:szCs w:val="24"/>
-        </w:rPr>
-        <w:t>M</w:t>
-      </w:r>
-      <w:r>
-        <w:rPr>
-          <w:sz w:val="24"/>
-          <w:szCs w:val="24"/>
-        </w:rPr>
-        <w:t>obilab</w:t>
-      </w:r>
-      <w:proofErr w:type="spellEnd"/>
-      <w:r>
-        <w:rPr>
-          <w:sz w:val="24"/>
-          <w:szCs w:val="24"/>
-        </w:rPr>
-        <w:t>).</w:t>
-      </w:r>
-    </w:p>
-    <w:p>
-      <w:pPr>
-        <w:rPr>
-          <w:sz w:val="24"/>
-          <w:szCs w:val="24"/>
-        </w:rPr>
-      </w:pPr>
-      <w:r>
-        <w:rPr>
-          <w:sz w:val="24"/>
-          <w:szCs w:val="24"/>
-        </w:rPr>
-        <w:t xml:space="preserve">Right click and </w:t>
-      </w:r>
-      <w:r>
-        <w:rPr>
-          <w:sz w:val="24"/>
-          <w:szCs w:val="24"/>
-        </w:rPr>
-        <w:t xml:space="preserve">select </w:t>
-      </w:r>
-      <w:proofErr w:type="gramStart"/>
-      <w:r>
-        <w:rPr>
-          <w:sz w:val="24"/>
-          <w:szCs w:val="24"/>
-        </w:rPr>
-        <w:t>Remove</w:t>
-      </w:r>
-      <w:proofErr w:type="gramEnd"/>
-      <w:r>
-        <w:rPr>
-          <w:sz w:val="24"/>
-          <w:szCs w:val="24"/>
-        </w:rPr>
-        <w:t xml:space="preserve"> the Device</w:t>
-      </w:r>
-      <w:r>
-        <w:rPr>
-          <w:sz w:val="24"/>
-          <w:szCs w:val="24"/>
-        </w:rPr>
-        <w:t xml:space="preserve">. </w:t>
-      </w:r>
-      <w:r>
-        <w:rPr>
-          <w:sz w:val="24"/>
-          <w:szCs w:val="24"/>
-        </w:rPr>
-        <w:t>D</w:t>
-      </w:r>
-      <w:r>
-        <w:rPr>
-          <w:sz w:val="24"/>
-          <w:szCs w:val="24"/>
-        </w:rPr>
-        <w:t xml:space="preserve">isconnect the </w:t>
-      </w:r>
-      <w:r>
-        <w:rPr>
-          <w:sz w:val="24"/>
-          <w:szCs w:val="24"/>
-        </w:rPr>
-        <w:t>B</w:t>
-      </w:r>
-      <w:r>
-        <w:rPr>
-          <w:sz w:val="24"/>
-          <w:szCs w:val="24"/>
-        </w:rPr>
-        <w:t>luetooth dongle</w:t>
-      </w:r>
-      <w:r>
-        <w:rPr>
-          <w:sz w:val="24"/>
-          <w:szCs w:val="24"/>
-        </w:rPr>
-        <w:t xml:space="preserve"> and turn off the </w:t>
-      </w:r>
-      <w:proofErr w:type="spellStart"/>
-      <w:r>
-        <w:rPr>
-          <w:sz w:val="24"/>
-          <w:szCs w:val="24"/>
-        </w:rPr>
-        <w:t>Mobilab</w:t>
-      </w:r>
-      <w:proofErr w:type="spellEnd"/>
-      <w:r>
-        <w:rPr>
-          <w:sz w:val="24"/>
-          <w:szCs w:val="24"/>
-        </w:rPr>
-        <w:t>.</w:t>
-      </w:r>
-      <w:r>
-        <w:rPr>
-          <w:sz w:val="24"/>
-          <w:szCs w:val="24"/>
-        </w:rPr>
-        <w:t xml:space="preserve"> </w:t>
-      </w:r>
-    </w:p>
-    <w:p>
-      <w:pPr>
-        <w:rPr>
-          <w:sz w:val="24"/>
-          <w:szCs w:val="24"/>
-        </w:rPr>
-      </w:pPr>
-      <w:r>
-        <w:rPr>
-          <w:sz w:val="24"/>
-          <w:szCs w:val="24"/>
-        </w:rPr>
-        <w:t>C</w:t>
-      </w:r>
-      <w:r>
-        <w:rPr>
-          <w:sz w:val="24"/>
-          <w:szCs w:val="24"/>
-        </w:rPr>
-        <w:t>onnect the Bluetooth dongle</w:t>
-      </w:r>
-      <w:r>
-        <w:rPr>
-          <w:sz w:val="24"/>
-          <w:szCs w:val="24"/>
-        </w:rPr>
-        <w:t xml:space="preserve"> and turn on </w:t>
-      </w:r>
-      <w:proofErr w:type="spellStart"/>
-      <w:r>
-        <w:rPr>
-          <w:sz w:val="24"/>
-          <w:szCs w:val="24"/>
-        </w:rPr>
-        <w:t>M</w:t>
-      </w:r>
-      <w:r>
-        <w:rPr>
-          <w:sz w:val="24"/>
-          <w:szCs w:val="24"/>
-        </w:rPr>
-        <w:t>obilab</w:t>
-      </w:r>
-      <w:proofErr w:type="spellEnd"/>
-      <w:r>
-        <w:rPr>
-          <w:sz w:val="24"/>
-          <w:szCs w:val="24"/>
-        </w:rPr>
-        <w:t>.</w:t>
-      </w:r>
-    </w:p>
-    <w:p>
-      <w:pPr>
-        <w:rPr>
-          <w:sz w:val="24"/>
-          <w:szCs w:val="24"/>
-        </w:rPr>
-      </w:pPr>
-      <w:r>
-        <w:rPr>
-          <w:sz w:val="24"/>
-          <w:szCs w:val="24"/>
-        </w:rPr>
-        <w:t xml:space="preserve">Go to </w:t>
-      </w:r>
-      <w:r>
-        <w:rPr>
-          <w:sz w:val="24"/>
-          <w:szCs w:val="24"/>
-        </w:rPr>
-        <w:t>Control Panel\Hardware and Sound\Devices and Printers</w:t>
-      </w:r>
-    </w:p>
-    <w:p>
-      <w:pPr>
-        <w:rPr>
-          <w:sz w:val="24"/>
-          <w:szCs w:val="24"/>
-        </w:rPr>
-      </w:pPr>
-      <w:r>
-        <w:rPr>
-          <w:sz w:val="24"/>
-          <w:szCs w:val="24"/>
-        </w:rPr>
-        <w:t xml:space="preserve">In Unspecified Devices (bottom if window) a new device will appear. </w:t>
-      </w:r>
-      <w:proofErr w:type="gramStart"/>
-      <w:r>
-        <w:rPr>
-          <w:sz w:val="24"/>
-          <w:szCs w:val="24"/>
-        </w:rPr>
-        <w:t>Should be named HASP HL 3.25.</w:t>
-      </w:r>
-      <w:proofErr w:type="gramEnd"/>
-      <w:r>
-        <w:rPr>
-          <w:sz w:val="24"/>
-          <w:szCs w:val="24"/>
-        </w:rPr>
-        <w:t xml:space="preserve"> </w:t>
-      </w:r>
-    </w:p>
-    <w:p>
-      <w:pPr>
-        <w:rPr>
-          <w:sz w:val="24"/>
-          <w:szCs w:val="24"/>
-        </w:rPr>
-      </w:pPr>
-      <w:r>
-        <w:rPr>
-          <w:sz w:val="24"/>
-          <w:szCs w:val="24"/>
-        </w:rPr>
-        <w:t xml:space="preserve">Now we need to pair this device to the </w:t>
-      </w:r>
-      <w:proofErr w:type="spellStart"/>
-      <w:r>
-        <w:rPr>
-          <w:sz w:val="24"/>
-          <w:szCs w:val="24"/>
-        </w:rPr>
-        <w:t>Mobilab</w:t>
-      </w:r>
-      <w:proofErr w:type="spellEnd"/>
-      <w:r>
-        <w:rPr>
-          <w:sz w:val="24"/>
-          <w:szCs w:val="24"/>
-        </w:rPr>
-        <w:t xml:space="preserve">. To do so go to the task bar at the bottom right of the Windows screen and click the “Show hidden icons” arrow.  Go to the “Bluetooth devices” icon and right click it. Click on “Add a device”. A new window will appear showing the </w:t>
-      </w:r>
-      <w:proofErr w:type="spellStart"/>
-      <w:r>
-        <w:rPr>
-          <w:sz w:val="24"/>
-          <w:szCs w:val="24"/>
-        </w:rPr>
-        <w:t>Mobilab</w:t>
-      </w:r>
-      <w:proofErr w:type="spellEnd"/>
-      <w:r>
-        <w:rPr>
-          <w:sz w:val="24"/>
-          <w:szCs w:val="24"/>
-        </w:rPr>
-        <w:t xml:space="preserve"> “MP-2010_09_06”. Click on this device and a </w:t>
-      </w:r>
-      <w:r>
-        <w:rPr>
-          <w:sz w:val="24"/>
-          <w:szCs w:val="24"/>
-        </w:rPr>
-        <w:t xml:space="preserve">textbox will request a </w:t>
-      </w:r>
-      <w:r>
-        <w:rPr>
-          <w:sz w:val="24"/>
-          <w:szCs w:val="24"/>
-        </w:rPr>
-        <w:t>pairing code</w:t>
-      </w:r>
-      <w:r>
-        <w:rPr>
-          <w:sz w:val="24"/>
-          <w:szCs w:val="24"/>
-        </w:rPr>
-        <w:t>. Type 1234 and hit enter.</w:t>
-      </w:r>
-    </w:p>
-    <w:p>
-      <w:pPr>
-        <w:rPr>
-          <w:sz w:val="24"/>
-          <w:szCs w:val="24"/>
-        </w:rPr>
-      </w:pPr>
-      <w:proofErr w:type="gramStart"/>
-      <w:r>
-        <w:rPr>
-          <w:sz w:val="24"/>
-          <w:szCs w:val="24"/>
-        </w:rPr>
-        <w:t>A</w:t>
-      </w:r>
-      <w:proofErr w:type="gramEnd"/>
-      <w:r>
-        <w:rPr>
-          <w:sz w:val="24"/>
-          <w:szCs w:val="24"/>
-        </w:rPr>
-        <w:t xml:space="preserve"> “Installing device” globe will pop up on the b</w:t>
-      </w:r>
-      <w:r>
-        <w:rPr>
-          <w:sz w:val="24"/>
-          <w:szCs w:val="24"/>
-        </w:rPr>
-        <w:t>o</w:t>
-      </w:r>
-      <w:r>
-        <w:rPr>
-          <w:sz w:val="24"/>
-          <w:szCs w:val="24"/>
-        </w:rPr>
-        <w:t xml:space="preserve">ttom </w:t>
-      </w:r>
-      <w:r>
-        <w:rPr>
-          <w:sz w:val="24"/>
-          <w:szCs w:val="24"/>
-        </w:rPr>
-        <w:t xml:space="preserve">right </w:t>
-      </w:r>
-      <w:r>
-        <w:rPr>
-          <w:sz w:val="24"/>
-          <w:szCs w:val="24"/>
-        </w:rPr>
-        <w:t xml:space="preserve">of the screen </w:t>
-      </w:r>
-      <w:r>
-        <w:rPr>
-          <w:sz w:val="24"/>
-          <w:szCs w:val="24"/>
-        </w:rPr>
-        <w:t xml:space="preserve">as well as </w:t>
-      </w:r>
-      <w:r>
-        <w:rPr>
-          <w:sz w:val="24"/>
-          <w:szCs w:val="24"/>
-        </w:rPr>
-        <w:t>the port number</w:t>
-      </w:r>
-      <w:r>
-        <w:rPr>
-          <w:sz w:val="24"/>
-          <w:szCs w:val="24"/>
-        </w:rPr>
-        <w:t>.</w:t>
-      </w:r>
-      <w:r>
-        <w:rPr>
-          <w:sz w:val="24"/>
-          <w:szCs w:val="24"/>
-        </w:rPr>
-        <w:t xml:space="preserve"> </w:t>
-      </w:r>
-    </w:p>
-    <w:p>
-      <w:pPr>
-        <w:rPr>
-          <w:sz w:val="24"/>
-          <w:szCs w:val="24"/>
-        </w:rPr>
-      </w:pPr>
-      <w:r>
-        <w:rPr>
-          <w:sz w:val="24"/>
-          <w:szCs w:val="24"/>
-        </w:rPr>
-        <w:t xml:space="preserve">To confirm the </w:t>
-      </w:r>
-      <w:proofErr w:type="spellStart"/>
-      <w:r>
-        <w:rPr>
-          <w:sz w:val="24"/>
-          <w:szCs w:val="24"/>
-        </w:rPr>
-        <w:t>Mobilab’s</w:t>
-      </w:r>
-      <w:proofErr w:type="spellEnd"/>
-      <w:r>
-        <w:rPr>
-          <w:sz w:val="24"/>
-          <w:szCs w:val="24"/>
-        </w:rPr>
-        <w:t xml:space="preserve"> port number, go to </w:t>
-      </w:r>
-      <w:r>
-        <w:rPr>
-          <w:sz w:val="24"/>
-          <w:szCs w:val="24"/>
-        </w:rPr>
-        <w:t>Control Panel\Hardware and Sound\Devices and Printers</w:t>
-      </w:r>
-    </w:p>
-    <w:p>
-      <w:pPr>
-        <w:rPr>
-          <w:sz w:val="24"/>
-          <w:szCs w:val="24"/>
-        </w:rPr>
-      </w:pPr>
-      <w:r>
-        <w:rPr>
-          <w:sz w:val="24"/>
-          <w:szCs w:val="24"/>
-        </w:rPr>
-        <w:t xml:space="preserve">The </w:t>
-      </w:r>
-      <w:proofErr w:type="spellStart"/>
-      <w:r>
-        <w:rPr>
-          <w:sz w:val="24"/>
-          <w:szCs w:val="24"/>
-        </w:rPr>
-        <w:t>Mobilab</w:t>
-      </w:r>
-      <w:proofErr w:type="spellEnd"/>
-      <w:r>
-        <w:rPr>
-          <w:sz w:val="24"/>
-          <w:szCs w:val="24"/>
-        </w:rPr>
-        <w:t>, MP-2010_09_06, should be listed in the “Devices” row</w:t>
-      </w:r>
-    </w:p>
-    <w:p>
-      <w:pPr>
-        <w:rPr>
-          <w:sz w:val="24"/>
-          <w:szCs w:val="24"/>
-        </w:rPr>
-      </w:pPr>
-      <w:r>
-        <w:rPr>
-          <w:sz w:val="24"/>
-          <w:szCs w:val="24"/>
-        </w:rPr>
-        <w:t xml:space="preserve">Right click </w:t>
-      </w:r>
-      <w:r>
-        <w:rPr>
-          <w:sz w:val="24"/>
-          <w:szCs w:val="24"/>
-        </w:rPr>
-        <w:t xml:space="preserve">it </w:t>
-      </w:r>
-      <w:r>
-        <w:rPr>
-          <w:sz w:val="24"/>
-          <w:szCs w:val="24"/>
-        </w:rPr>
-        <w:t>and go to Properties. In the Hardware tab</w:t>
-      </w:r>
-      <w:r>
-        <w:rPr>
-          <w:sz w:val="24"/>
-          <w:szCs w:val="24"/>
-        </w:rPr>
-        <w:t>,</w:t>
-      </w:r>
-      <w:r>
-        <w:rPr>
-          <w:sz w:val="24"/>
-          <w:szCs w:val="24"/>
-        </w:rPr>
-        <w:t xml:space="preserve"> check the </w:t>
-      </w:r>
-      <w:r>
-        <w:rPr>
-          <w:sz w:val="24"/>
-          <w:szCs w:val="24"/>
-        </w:rPr>
-        <w:t>“</w:t>
-      </w:r>
-      <w:r>
-        <w:rPr>
-          <w:sz w:val="24"/>
-          <w:szCs w:val="24"/>
-        </w:rPr>
-        <w:t>Device Function</w:t>
-      </w:r>
-      <w:r>
-        <w:rPr>
-          <w:sz w:val="24"/>
-          <w:szCs w:val="24"/>
-        </w:rPr>
-        <w:t>”</w:t>
-      </w:r>
-      <w:r>
-        <w:rPr>
-          <w:sz w:val="24"/>
-          <w:szCs w:val="24"/>
-        </w:rPr>
-        <w:t xml:space="preserve"> and the </w:t>
-      </w:r>
-      <w:r>
-        <w:rPr>
-          <w:sz w:val="24"/>
-          <w:szCs w:val="24"/>
-        </w:rPr>
-        <w:t xml:space="preserve">port used by the device. </w:t>
-      </w:r>
-    </w:p>
-    <w:p>
-      <w:pPr>
-        <w:rPr>
-          <w:sz w:val="24"/>
-          <w:szCs w:val="24"/>
-        </w:rPr>
-      </w:pPr>
-      <w:r>
-        <w:rPr>
-          <w:sz w:val="24"/>
-          <w:szCs w:val="24"/>
-        </w:rPr>
-        <w:t xml:space="preserve">Write down </w:t>
-      </w:r>
-      <w:r>
-        <w:rPr>
-          <w:sz w:val="24"/>
-          <w:szCs w:val="24"/>
-        </w:rPr>
-        <w:t xml:space="preserve">the </w:t>
-      </w:r>
-      <w:r>
-        <w:rPr>
-          <w:sz w:val="24"/>
-          <w:szCs w:val="24"/>
-        </w:rPr>
-        <w:t xml:space="preserve">port </w:t>
-      </w:r>
-      <w:r>
-        <w:rPr>
-          <w:sz w:val="24"/>
-          <w:szCs w:val="24"/>
-        </w:rPr>
-        <w:t xml:space="preserve">number </w:t>
-      </w:r>
-      <w:r>
-        <w:rPr>
-          <w:sz w:val="24"/>
-          <w:szCs w:val="24"/>
-        </w:rPr>
-        <w:t>since it will needed to update the port input in Unlock</w:t>
-      </w:r>
-      <w:r>
-        <w:rPr>
-          <w:sz w:val="24"/>
-          <w:szCs w:val="24"/>
-        </w:rPr>
-        <w:t xml:space="preserve"> (usually COM6 or COM7)</w:t>
-      </w:r>
-      <w:r>
-        <w:rPr>
-          <w:sz w:val="24"/>
-          <w:szCs w:val="24"/>
-        </w:rPr>
-        <w:t>.</w:t>
-      </w:r>
-    </w:p>
-    <w:p>
-      <w:pPr>
-        <w:rPr>
-          <w:sz w:val="24"/>
-          <w:szCs w:val="24"/>
-        </w:rPr>
-      </w:pPr>
-      <w:r>
-        <w:rPr>
-          <w:sz w:val="24"/>
-          <w:szCs w:val="24"/>
-        </w:rPr>
-        <w:lastRenderedPageBreak/>
-        <w:t xml:space="preserve">Go to </w:t>
-      </w:r>
-      <w:proofErr w:type="spellStart"/>
-      <w:r>
-        <w:rPr>
-          <w:sz w:val="24"/>
-          <w:szCs w:val="24"/>
-        </w:rPr>
-        <w:t>UInlock</w:t>
-      </w:r>
-      <w:proofErr w:type="spellEnd"/>
-      <w:r>
-        <w:rPr>
-          <w:sz w:val="24"/>
-          <w:szCs w:val="24"/>
-        </w:rPr>
-        <w:t xml:space="preserve"> </w:t>
-      </w:r>
-      <w:proofErr w:type="spellStart"/>
-      <w:r>
-        <w:rPr>
-          <w:sz w:val="24"/>
-          <w:szCs w:val="24"/>
-        </w:rPr>
-        <w:t>nd</w:t>
-      </w:r>
-      <w:proofErr w:type="spellEnd"/>
-      <w:r>
-        <w:rPr>
-          <w:sz w:val="24"/>
-          <w:szCs w:val="24"/>
-        </w:rPr>
-        <w:t xml:space="preserve"> in the configuration file change the com port to match the one used by the </w:t>
-      </w:r>
-      <w:proofErr w:type="spellStart"/>
-      <w:r>
-        <w:rPr>
-          <w:sz w:val="24"/>
-          <w:szCs w:val="24"/>
-        </w:rPr>
-        <w:t>Mobilab</w:t>
-      </w:r>
-      <w:proofErr w:type="spellEnd"/>
-      <w:r>
-        <w:rPr>
-          <w:sz w:val="24"/>
-          <w:szCs w:val="24"/>
-        </w:rPr>
-        <w:t xml:space="preserve">. </w:t>
-      </w:r>
-    </w:p>
-    <w:p>
-      <w:pPr>
-        <w:rPr>
-          <w:sz w:val="24"/>
-          <w:szCs w:val="24"/>
-        </w:rPr>
-      </w:pPr>
-    </w:p>
-    <w:p>
-      <w:pPr>
-        <w:rPr>
-          <w:sz w:val="24"/>
-          <w:szCs w:val="24"/>
-        </w:rPr>
-      </w:pPr>
-      <w:r>
-        <w:rPr>
-          <w:sz w:val="24"/>
-          <w:szCs w:val="24"/>
-        </w:rPr>
-        <w:t>You should be all set to start recording.</w:t>
-      </w:r>
-    </w:p>
-    <w:p>
-      <w:pPr>
-        <w:rPr>
-          <w:sz w:val="24"/>
-          <w:szCs w:val="24"/>
-        </w:rPr>
-      </w:pPr>
-      <w:r>
-        <w:rPr>
-          <w:sz w:val="24"/>
-          <w:szCs w:val="24"/>
-        </w:rPr>
-        <w:t xml:space="preserve">Note: When starting to communicate with </w:t>
-      </w:r>
-      <w:proofErr w:type="spellStart"/>
-      <w:r>
-        <w:rPr>
-          <w:sz w:val="24"/>
-          <w:szCs w:val="24"/>
-        </w:rPr>
-        <w:t>Mobilab</w:t>
-      </w:r>
-      <w:proofErr w:type="spellEnd"/>
-      <w:r>
-        <w:rPr>
-          <w:sz w:val="24"/>
-          <w:szCs w:val="24"/>
-        </w:rPr>
-        <w:t>, the blinking green LED should turn solid green (all the time on). If this does not happen a possible problem with the pairing or the communication has to be resolved.</w:t>
-      </w:r>
-    </w:p>
-    <w:p>
-      <w:pPr>
-        <w:rPr>
-          <w:sz w:val="24"/>
-          <w:szCs w:val="24"/>
-        </w:rPr>
-      </w:pPr>
-      <w:r>
-        <w:rPr>
-          <w:sz w:val="24"/>
-          <w:szCs w:val="24"/>
-        </w:rPr>
-        <w:t xml:space="preserve"> Run a dummy recording session, a couple of seconds. </w:t>
-      </w:r>
-      <w:proofErr w:type="gramStart"/>
-      <w:r>
-        <w:rPr>
-          <w:sz w:val="24"/>
-          <w:szCs w:val="24"/>
-        </w:rPr>
-        <w:t>The locate</w:t>
-      </w:r>
-      <w:proofErr w:type="gramEnd"/>
-      <w:r>
-        <w:rPr>
-          <w:sz w:val="24"/>
-          <w:szCs w:val="24"/>
-        </w:rPr>
-        <w:t xml:space="preserve"> the data, right click it and left click on “Edit with Notepad++”. The number should be signed int16 numbers (integers between -</w:t>
-      </w:r>
-      <w:r>
-        <w:rPr>
-          <w:sz w:val="24"/>
-          <w:szCs w:val="24"/>
-        </w:rPr>
-        <w:t>65536</w:t>
-      </w:r>
-      <w:r>
-        <w:rPr>
-          <w:sz w:val="24"/>
-          <w:szCs w:val="24"/>
-        </w:rPr>
-        <w:t xml:space="preserve"> and </w:t>
-      </w:r>
-      <w:r>
-        <w:rPr>
-          <w:sz w:val="24"/>
-          <w:szCs w:val="24"/>
-        </w:rPr>
-        <w:t>65536</w:t>
-      </w:r>
-      <w:r>
-        <w:rPr>
-          <w:sz w:val="24"/>
-          <w:szCs w:val="24"/>
-        </w:rPr>
-        <w:t>). If bigger or smaller numbers are present debug the communication of the device with Unlock (repeat pairing).</w:t>
-      </w:r>
-    </w:p>
-    <w:p>
-      <w:pPr>
-        <w:rPr>
-          <w:sz w:val="24"/>
-          <w:szCs w:val="24"/>
-        </w:rPr>
-      </w:pPr>
-      <w:r>
-        <w:rPr>
-          <w:sz w:val="24"/>
-          <w:szCs w:val="24"/>
-        </w:rPr>
-        <w:t xml:space="preserve">After each recording check the size of the file is somehow close to the time of recording.  </w:t>
-      </w:r>
-      <w:proofErr w:type="gramStart"/>
-      <w:r>
-        <w:rPr>
-          <w:sz w:val="24"/>
-          <w:szCs w:val="24"/>
-        </w:rPr>
-        <w:t>700Kb for a minute of recordings (for 12 channels at int16).</w:t>
-      </w:r>
-      <w:proofErr w:type="gramEnd"/>
-    </w:p>
-    <w:p>
-      <w:pPr>
-        <w:rPr>
-          <w:sz w:val="24"/>
-          <w:szCs w:val="24"/>
-        </w:rPr>
-      </w:pPr>
-      <w:bookmarkStart w:id="0" w:name="_GoBack"/>
-      <w:r>
-        <w:rPr>
-          <w:sz w:val="24"/>
-          <w:szCs w:val="24"/>
-        </w:rPr>
-        <w:t>Run a calibration session with the following artifacts</w:t>
-      </w:r>
-    </w:p>
-    <w:bookmarkEnd w:id="0"/>
-    <w:p>
-      <w:pPr>
-        <w:rPr>
-          <w:sz w:val="24"/>
-          <w:szCs w:val="24"/>
-        </w:rPr>
-      </w:pPr>
-      <w:r>
-        <w:rPr>
-          <w:sz w:val="24"/>
-          <w:szCs w:val="24"/>
-        </w:rPr>
-        <w:t>Clench jaw</w:t>
-      </w:r>
-    </w:p>
-    <w:p>
-      <w:pPr>
-        <w:rPr>
-          <w:sz w:val="24"/>
-          <w:szCs w:val="24"/>
-        </w:rPr>
-      </w:pPr>
-      <w:r>
-        <w:rPr>
-          <w:sz w:val="24"/>
-          <w:szCs w:val="24"/>
-        </w:rPr>
-        <w:t>Blink fast 10 times</w:t>
-      </w:r>
-    </w:p>
-    <w:p>
-      <w:pPr>
-        <w:rPr>
-          <w:sz w:val="24"/>
-          <w:szCs w:val="24"/>
-        </w:rPr>
-      </w:pPr>
-      <w:r>
-        <w:rPr>
-          <w:sz w:val="24"/>
-          <w:szCs w:val="24"/>
-        </w:rPr>
-        <w:t>Blink hard</w:t>
-      </w:r>
-    </w:p>
-    <w:p>
-      <w:pPr>
-        <w:rPr>
-          <w:sz w:val="24"/>
-          <w:szCs w:val="24"/>
-        </w:rPr>
-      </w:pPr>
-      <w:r>
-        <w:rPr>
-          <w:sz w:val="24"/>
-          <w:szCs w:val="24"/>
-        </w:rPr>
-        <w:t xml:space="preserve">Move eyes up and </w:t>
-      </w:r>
-      <w:proofErr w:type="spellStart"/>
-      <w:proofErr w:type="gramStart"/>
-      <w:r>
-        <w:rPr>
-          <w:sz w:val="24"/>
-          <w:szCs w:val="24"/>
-        </w:rPr>
-        <w:t>dow</w:t>
-      </w:r>
-      <w:proofErr w:type="spellEnd"/>
-      <w:proofErr w:type="gramEnd"/>
-    </w:p>
-    <w:p>
-      <w:pPr>
-        <w:rPr>
-          <w:sz w:val="24"/>
-          <w:szCs w:val="24"/>
-        </w:rPr>
-      </w:pPr>
-      <w:r>
-        <w:rPr>
-          <w:sz w:val="24"/>
-          <w:szCs w:val="24"/>
-        </w:rPr>
-        <w:t>Move eye left and right</w:t>
-      </w:r>
-    </w:p>
-    <w:p>
-      <w:pPr>
-        <w:rPr>
-          <w:sz w:val="24"/>
-          <w:szCs w:val="24"/>
-        </w:rPr>
-      </w:pPr>
-      <w:r>
-        <w:rPr>
-          <w:sz w:val="24"/>
-          <w:szCs w:val="24"/>
-        </w:rPr>
-        <w:t>Blink hard</w:t>
-      </w:r>
-    </w:p>
-    <w:p>
-      <w:pPr>
-        <w:rPr>
-          <w:sz w:val="24"/>
-          <w:szCs w:val="24"/>
-        </w:rPr>
-      </w:pPr>
-      <w:r>
-        <w:rPr>
-          <w:sz w:val="24"/>
-          <w:szCs w:val="24"/>
-        </w:rPr>
-        <w:t xml:space="preserve">Blink fast 10 times </w:t>
-      </w:r>
-    </w:p>
-    <w:p>
-      <w:pPr>
-        <w:rPr>
-          <w:sz w:val="24"/>
-          <w:szCs w:val="24"/>
-        </w:rPr>
-      </w:pPr>
-      <w:r>
-        <w:rPr>
-          <w:sz w:val="24"/>
-          <w:szCs w:val="24"/>
-        </w:rPr>
-        <w:t>Talk</w:t>
-      </w:r>
-    </w:p>
-    <w:p>
-      <w:pPr>
-        <w:rPr>
-          <w:sz w:val="24"/>
-          <w:szCs w:val="24"/>
-        </w:rPr>
-      </w:pPr>
-      <w:r>
-        <w:rPr>
-          <w:sz w:val="24"/>
-          <w:szCs w:val="24"/>
-        </w:rPr>
-        <w:t xml:space="preserve">Move head front and back </w:t>
-      </w:r>
-    </w:p>
-    <w:p>
-      <w:pPr>
-        <w:rPr>
-          <w:sz w:val="24"/>
-          <w:szCs w:val="24"/>
-        </w:rPr>
-      </w:pPr>
-      <w:r>
-        <w:rPr>
-          <w:sz w:val="24"/>
-          <w:szCs w:val="24"/>
-        </w:rPr>
-        <w:t>Move legs</w:t>
-      </w:r>
-    </w:p>
-    <w:p>
-      <w:pPr>
-        <w:rPr>
-          <w:sz w:val="24"/>
-          <w:szCs w:val="24"/>
-        </w:rPr>
-      </w:pPr>
-      <w:r>
-        <w:rPr>
-          <w:sz w:val="24"/>
-          <w:szCs w:val="24"/>
-        </w:rPr>
-        <w:t>Move arms</w:t>
-      </w:r>
-    </w:p>
-    <w:p>
-      <w:pPr>
-        <w:rPr>
-          <w:sz w:val="24"/>
-          <w:szCs w:val="24"/>
-        </w:rPr>
-      </w:pPr>
-    </w:p>
-    <w:p>
-      <w:pPr>
-        <w:rPr>
-          <w:sz w:val="24"/>
-          <w:szCs w:val="24"/>
-        </w:rPr>
       </w:pPr>
     </w:p>
     <w:sectPr>
-      <w:headerReference w:type="default" r:id="rId9"/>
+      <w:headerReference w:type="even" r:id="rId9"/>
+      <w:headerReference w:type="default" r:id="rId10"/>
+      <w:footerReference w:type="even" r:id="rId11"/>
+      <w:footerReference w:type="default" r:id="rId12"/>
+      <w:headerReference w:type="first" r:id="rId13"/>
+      <w:footerReference w:type="first" r:id="rId14"/>
       <w:pgSz w:w="12240" w:h="15840"/>
       <w:pgMar w:top="721" w:right="1440" w:bottom="1170" w:left="1440" w:header="270" w:footer="720" w:gutter="0"/>
       <w:cols w:space="720"/>
@@ -3715,6 +3242,36 @@
 </w:endnotes>
 </file>
 
+<file path=word/footer1.xml><?xml version="1.0" encoding="utf-8"?>
+<w:ftr xmlns:wpc="http://schemas.microsoft.com/office/word/2010/wordprocessingCanvas" xmlns:mc="http://schemas.openxmlformats.org/markup-compatibility/2006" xmlns:o="urn:schemas-microsoft-com:office:office" xmlns:r="http://schemas.openxmlformats.org/officeDocument/2006/relationships" xmlns:m="http://schemas.openxmlformats.org/officeDocument/2006/math" xmlns:v="urn:schemas-microsoft-com:vml" xmlns:wp14="http://schemas.microsoft.com/office/word/2010/wordprocessingDrawing" xmlns:wp="http://schemas.openxmlformats.org/drawingml/2006/wordprocessingDrawing" xmlns:w10="urn:schemas-microsoft-com:office:word" xmlns:w="http://schemas.openxmlformats.org/wordprocessingml/2006/main" xmlns:w14="http://schemas.microsoft.com/office/word/2010/wordml" xmlns:wpg="http://schemas.microsoft.com/office/word/2010/wordprocessingGroup" xmlns:wpi="http://schemas.microsoft.com/office/word/2010/wordprocessingInk" xmlns:wne="http://schemas.microsoft.com/office/word/2006/wordml" xmlns:wps="http://schemas.microsoft.com/office/word/2010/wordprocessingShape" mc:Ignorable="w14 wp14">
+  <w:p>
+    <w:pPr>
+      <w:pStyle w:val="Footer"/>
+    </w:pPr>
+  </w:p>
+</w:ftr>
+</file>
+
+<file path=word/footer2.xml><?xml version="1.0" encoding="utf-8"?>
+<w:ftr xmlns:wpc="http://schemas.microsoft.com/office/word/2010/wordprocessingCanvas" xmlns:mc="http://schemas.openxmlformats.org/markup-compatibility/2006" xmlns:o="urn:schemas-microsoft-com:office:office" xmlns:r="http://schemas.openxmlformats.org/officeDocument/2006/relationships" xmlns:m="http://schemas.openxmlformats.org/officeDocument/2006/math" xmlns:v="urn:schemas-microsoft-com:vml" xmlns:wp14="http://schemas.microsoft.com/office/word/2010/wordprocessingDrawing" xmlns:wp="http://schemas.openxmlformats.org/drawingml/2006/wordprocessingDrawing" xmlns:w10="urn:schemas-microsoft-com:office:word" xmlns:w="http://schemas.openxmlformats.org/wordprocessingml/2006/main" xmlns:w14="http://schemas.microsoft.com/office/word/2010/wordml" xmlns:wpg="http://schemas.microsoft.com/office/word/2010/wordprocessingGroup" xmlns:wpi="http://schemas.microsoft.com/office/word/2010/wordprocessingInk" xmlns:wne="http://schemas.microsoft.com/office/word/2006/wordml" xmlns:wps="http://schemas.microsoft.com/office/word/2010/wordprocessingShape" mc:Ignorable="w14 wp14">
+  <w:p>
+    <w:pPr>
+      <w:pStyle w:val="Footer"/>
+    </w:pPr>
+  </w:p>
+</w:ftr>
+</file>
+
+<file path=word/footer3.xml><?xml version="1.0" encoding="utf-8"?>
+<w:ftr xmlns:wpc="http://schemas.microsoft.com/office/word/2010/wordprocessingCanvas" xmlns:mc="http://schemas.openxmlformats.org/markup-compatibility/2006" xmlns:o="urn:schemas-microsoft-com:office:office" xmlns:r="http://schemas.openxmlformats.org/officeDocument/2006/relationships" xmlns:m="http://schemas.openxmlformats.org/officeDocument/2006/math" xmlns:v="urn:schemas-microsoft-com:vml" xmlns:wp14="http://schemas.microsoft.com/office/word/2010/wordprocessingDrawing" xmlns:wp="http://schemas.openxmlformats.org/drawingml/2006/wordprocessingDrawing" xmlns:w10="urn:schemas-microsoft-com:office:word" xmlns:w="http://schemas.openxmlformats.org/wordprocessingml/2006/main" xmlns:w14="http://schemas.microsoft.com/office/word/2010/wordml" xmlns:wpg="http://schemas.microsoft.com/office/word/2010/wordprocessingGroup" xmlns:wpi="http://schemas.microsoft.com/office/word/2010/wordprocessingInk" xmlns:wne="http://schemas.microsoft.com/office/word/2006/wordml" xmlns:wps="http://schemas.microsoft.com/office/word/2010/wordprocessingShape" mc:Ignorable="w14 wp14">
+  <w:p>
+    <w:pPr>
+      <w:pStyle w:val="Footer"/>
+    </w:pPr>
+  </w:p>
+</w:ftr>
+</file>
+
 <file path=word/footnotes.xml><?xml version="1.0" encoding="utf-8"?>
 <w:footnotes xmlns:wpc="http://schemas.microsoft.com/office/word/2010/wordprocessingCanvas" xmlns:mc="http://schemas.openxmlformats.org/markup-compatibility/2006" xmlns:o="urn:schemas-microsoft-com:office:office" xmlns:r="http://schemas.openxmlformats.org/officeDocument/2006/relationships" xmlns:m="http://schemas.openxmlformats.org/officeDocument/2006/math" xmlns:v="urn:schemas-microsoft-com:vml" xmlns:wp14="http://schemas.microsoft.com/office/word/2010/wordprocessingDrawing" xmlns:wp="http://schemas.openxmlformats.org/drawingml/2006/wordprocessingDrawing" xmlns:w10="urn:schemas-microsoft-com:office:word" xmlns:w="http://schemas.openxmlformats.org/wordprocessingml/2006/main" xmlns:w14="http://schemas.microsoft.com/office/word/2010/wordml" xmlns:wpg="http://schemas.microsoft.com/office/word/2010/wordprocessingGroup" xmlns:wpi="http://schemas.microsoft.com/office/word/2010/wordprocessingInk" xmlns:wne="http://schemas.microsoft.com/office/word/2006/wordml" xmlns:wps="http://schemas.microsoft.com/office/word/2010/wordprocessingShape" mc:Ignorable="w14 wp14">
   <w:footnote w:type="separator" w:id="-1">
@@ -3741,6 +3298,16 @@
 </file>
 
 <file path=word/header1.xml><?xml version="1.0" encoding="utf-8"?>
+<w:hdr xmlns:wpc="http://schemas.microsoft.com/office/word/2010/wordprocessingCanvas" xmlns:mc="http://schemas.openxmlformats.org/markup-compatibility/2006" xmlns:o="urn:schemas-microsoft-com:office:office" xmlns:r="http://schemas.openxmlformats.org/officeDocument/2006/relationships" xmlns:m="http://schemas.openxmlformats.org/officeDocument/2006/math" xmlns:v="urn:schemas-microsoft-com:vml" xmlns:wp14="http://schemas.microsoft.com/office/word/2010/wordprocessingDrawing" xmlns:wp="http://schemas.openxmlformats.org/drawingml/2006/wordprocessingDrawing" xmlns:w10="urn:schemas-microsoft-com:office:word" xmlns:w="http://schemas.openxmlformats.org/wordprocessingml/2006/main" xmlns:w14="http://schemas.microsoft.com/office/word/2010/wordml" xmlns:wpg="http://schemas.microsoft.com/office/word/2010/wordprocessingGroup" xmlns:wpi="http://schemas.microsoft.com/office/word/2010/wordprocessingInk" xmlns:wne="http://schemas.microsoft.com/office/word/2006/wordml" xmlns:wps="http://schemas.microsoft.com/office/word/2010/wordprocessingShape" mc:Ignorable="w14 wp14">
+  <w:p>
+    <w:pPr>
+      <w:pStyle w:val="Header"/>
+    </w:pPr>
+  </w:p>
+</w:hdr>
+</file>
+
+<file path=word/header2.xml><?xml version="1.0" encoding="utf-8"?>
 <w:hdr xmlns:wpc="http://schemas.microsoft.com/office/word/2010/wordprocessingCanvas" xmlns:mc="http://schemas.openxmlformats.org/markup-compatibility/2006" xmlns:o="urn:schemas-microsoft-com:office:office" xmlns:r="http://schemas.openxmlformats.org/officeDocument/2006/relationships" xmlns:m="http://schemas.openxmlformats.org/officeDocument/2006/math" xmlns:v="urn:schemas-microsoft-com:vml" xmlns:wp14="http://schemas.microsoft.com/office/word/2010/wordprocessingDrawing" xmlns:wp="http://schemas.openxmlformats.org/drawingml/2006/wordprocessingDrawing" xmlns:w10="urn:schemas-microsoft-com:office:word" xmlns:w="http://schemas.openxmlformats.org/wordprocessingml/2006/main" xmlns:w14="http://schemas.microsoft.com/office/word/2010/wordml" xmlns:wpg="http://schemas.microsoft.com/office/word/2010/wordprocessingGroup" xmlns:wpi="http://schemas.microsoft.com/office/word/2010/wordprocessingInk" xmlns:wne="http://schemas.microsoft.com/office/word/2006/wordml" xmlns:wps="http://schemas.microsoft.com/office/word/2010/wordprocessingShape" mc:Ignorable="w14 wp14">
   <w:p>
     <w:pPr>
@@ -3761,7 +3328,7 @@
         <w:color w:val="BFBFBF" w:themeColor="background1" w:themeShade="BF"/>
       </w:rPr>
       <w:drawing>
-        <wp:inline distT="0" distB="0" distL="0" distR="0" wp14:anchorId="54E0174A" wp14:editId="33EA41FB">
+        <wp:inline distT="0" distB="0" distL="0" distR="0" wp14:anchorId="273E3E06" wp14:editId="19DE35D6">
           <wp:extent cx="1089805" cy="368385"/>
           <wp:effectExtent l="0" t="0" r="0" b="0"/>
           <wp:docPr id="2" name="Picture 2" descr="C:\Users\Administrator\Documents\BU\Speechlab\Unlock\Documents\unlockedProject_logoFinal1.png"/>
@@ -3855,14 +3422,16 @@
       <w:rPr>
         <w:color w:val="BFBFBF" w:themeColor="background1" w:themeShade="BF"/>
       </w:rPr>
-      <w:t>. Last Modified. 7</w:t>
+      <w:t xml:space="preserve">. Last Modified. </w:t>
     </w:r>
     <w:r>
       <w:rPr>
         <w:color w:val="BFBFBF" w:themeColor="background1" w:themeShade="BF"/>
       </w:rPr>
-      <w:t>th</w:t>
+      <w:t>22nd</w:t>
     </w:r>
+    <w:bookmarkStart w:id="0" w:name="_GoBack"/>
+    <w:bookmarkEnd w:id="0"/>
     <w:r>
       <w:rPr>
         <w:color w:val="BFBFBF" w:themeColor="background1" w:themeShade="BF"/>
@@ -3900,6 +3469,16 @@
       </w:rPr>
       <w:tab/>
     </w:r>
+  </w:p>
+</w:hdr>
+</file>
+
+<file path=word/header3.xml><?xml version="1.0" encoding="utf-8"?>
+<w:hdr xmlns:wpc="http://schemas.microsoft.com/office/word/2010/wordprocessingCanvas" xmlns:mc="http://schemas.openxmlformats.org/markup-compatibility/2006" xmlns:o="urn:schemas-microsoft-com:office:office" xmlns:r="http://schemas.openxmlformats.org/officeDocument/2006/relationships" xmlns:m="http://schemas.openxmlformats.org/officeDocument/2006/math" xmlns:v="urn:schemas-microsoft-com:vml" xmlns:wp14="http://schemas.microsoft.com/office/word/2010/wordprocessingDrawing" xmlns:wp="http://schemas.openxmlformats.org/drawingml/2006/wordprocessingDrawing" xmlns:w10="urn:schemas-microsoft-com:office:word" xmlns:w="http://schemas.openxmlformats.org/wordprocessingml/2006/main" xmlns:w14="http://schemas.microsoft.com/office/word/2010/wordml" xmlns:wpg="http://schemas.microsoft.com/office/word/2010/wordprocessingGroup" xmlns:wpi="http://schemas.microsoft.com/office/word/2010/wordprocessingInk" xmlns:wne="http://schemas.microsoft.com/office/word/2006/wordml" xmlns:wps="http://schemas.microsoft.com/office/word/2010/wordprocessingShape" mc:Ignorable="w14 wp14">
+  <w:p>
+    <w:pPr>
+      <w:pStyle w:val="Header"/>
+    </w:pPr>
   </w:p>
 </w:hdr>
 </file>

</xml_diff>